<commit_message>
finished the week 1 assignment
</commit_message>
<xml_diff>
--- a/week1/week-1-worksheet.docx
+++ b/week1/week-1-worksheet.docx
@@ -1489,7 +1489,7 @@
             <v:imagedata r:id="rId8" o:title=""/>
             <w10:wrap type="through"/>
           </v:shape>
-          <o:OLEObject Type="Embed" ProgID="Word.Document.12" ShapeID="_x0000_s2052" DrawAspect="Content" ObjectID="_1799138592" r:id="rId9">
+          <o:OLEObject Type="Embed" ProgID="Word.Document.12" ShapeID="_x0000_s2052" DrawAspect="Content" ObjectID="_1799142574" r:id="rId9">
             <o:FieldCodes>\s</o:FieldCodes>
           </o:OLEObject>
         </w:object>
@@ -3113,107 +3113,331 @@
           <w:rFonts w:ascii="Consolas" w:hAnsi="Consolas" w:cs="Calibri"/>
           <w:b/>
           <w:bCs/>
-        </w:rPr>
-      </w:pPr>
-    </w:p>
-    <w:p>
-      <w:pPr>
-        <w:rPr>
-          <w:rFonts w:ascii="Consolas" w:hAnsi="Consolas" w:cs="Calibri"/>
-          <w:b/>
-          <w:bCs/>
-        </w:rPr>
-      </w:pPr>
-    </w:p>
-    <w:p>
-      <w:pPr>
-        <w:rPr>
-          <w:rFonts w:ascii="Consolas" w:hAnsi="Consolas" w:cs="Calibri"/>
-          <w:b/>
-          <w:bCs/>
-        </w:rPr>
-      </w:pPr>
-    </w:p>
-    <w:p>
-      <w:pPr>
-        <w:rPr>
-          <w:rFonts w:ascii="Consolas" w:hAnsi="Consolas" w:cs="Calibri"/>
-          <w:b/>
-          <w:bCs/>
-        </w:rPr>
-      </w:pPr>
-    </w:p>
-    <w:p>
-      <w:pPr>
-        <w:rPr>
-          <w:rFonts w:ascii="Consolas" w:hAnsi="Consolas" w:cs="Calibri"/>
-          <w:b/>
-          <w:bCs/>
-        </w:rPr>
-      </w:pPr>
-    </w:p>
-    <w:p>
-      <w:pPr>
-        <w:rPr>
-          <w:rFonts w:ascii="Consolas" w:hAnsi="Consolas" w:cs="Calibri"/>
-          <w:b/>
-          <w:bCs/>
-        </w:rPr>
-      </w:pPr>
-    </w:p>
-    <w:p>
-      <w:pPr>
-        <w:rPr>
-          <w:rFonts w:ascii="Consolas" w:hAnsi="Consolas" w:cs="Calibri"/>
-          <w:b/>
-          <w:bCs/>
-        </w:rPr>
-      </w:pPr>
-    </w:p>
-    <w:p>
-      <w:pPr>
-        <w:rPr>
-          <w:rFonts w:ascii="Consolas" w:hAnsi="Consolas" w:cs="Calibri"/>
-          <w:b/>
-          <w:bCs/>
-        </w:rPr>
-      </w:pPr>
-    </w:p>
-    <w:p>
-      <w:pPr>
-        <w:rPr>
-          <w:rFonts w:ascii="Consolas" w:hAnsi="Consolas" w:cs="Calibri"/>
-          <w:b/>
-          <w:bCs/>
-        </w:rPr>
-      </w:pPr>
-    </w:p>
-    <w:p>
-      <w:pPr>
-        <w:rPr>
-          <w:rFonts w:ascii="Consolas" w:hAnsi="Consolas" w:cs="Calibri"/>
-          <w:b/>
-          <w:bCs/>
-        </w:rPr>
-      </w:pPr>
-    </w:p>
-    <w:p>
-      <w:pPr>
-        <w:rPr>
-          <w:rFonts w:ascii="Consolas" w:hAnsi="Consolas" w:cs="Calibri"/>
-          <w:b/>
-          <w:bCs/>
-        </w:rPr>
-      </w:pPr>
-    </w:p>
-    <w:p>
-      <w:pPr>
-        <w:rPr>
-          <w:rFonts w:ascii="Consolas" w:hAnsi="Consolas" w:cs="Calibri"/>
-          <w:b/>
-          <w:bCs/>
-        </w:rPr>
-      </w:pPr>
+          <w:color w:val="00B050"/>
+        </w:rPr>
+      </w:pPr>
+      <w:r>
+        <w:rPr>
+          <w:rFonts w:ascii="Consolas" w:hAnsi="Consolas" w:cs="Calibri"/>
+          <w:b/>
+          <w:bCs/>
+          <w:color w:val="00B050"/>
+        </w:rPr>
+        <w:t xml:space="preserve">public Line </w:t>
+      </w:r>
+      <w:proofErr w:type="spellStart"/>
+      <w:proofErr w:type="gramStart"/>
+      <w:r>
+        <w:rPr>
+          <w:rFonts w:ascii="Consolas" w:hAnsi="Consolas" w:cs="Calibri"/>
+          <w:b/>
+          <w:bCs/>
+          <w:color w:val="00B050"/>
+        </w:rPr>
+        <w:t>longestLine</w:t>
+      </w:r>
+      <w:proofErr w:type="spellEnd"/>
+      <w:r>
+        <w:rPr>
+          <w:rFonts w:ascii="Consolas" w:hAnsi="Consolas" w:cs="Calibri"/>
+          <w:b/>
+          <w:bCs/>
+          <w:color w:val="00B050"/>
+        </w:rPr>
+        <w:t>(</w:t>
+      </w:r>
+      <w:proofErr w:type="spellStart"/>
+      <w:proofErr w:type="gramEnd"/>
+      <w:r>
+        <w:rPr>
+          <w:rFonts w:ascii="Consolas" w:hAnsi="Consolas" w:cs="Calibri"/>
+          <w:b/>
+          <w:bCs/>
+          <w:color w:val="00B050"/>
+        </w:rPr>
+        <w:t>ArrayList</w:t>
+      </w:r>
+      <w:proofErr w:type="spellEnd"/>
+      <w:r>
+        <w:rPr>
+          <w:rFonts w:ascii="Consolas" w:hAnsi="Consolas" w:cs="Calibri"/>
+          <w:b/>
+          <w:bCs/>
+          <w:color w:val="00B050"/>
+        </w:rPr>
+        <w:t xml:space="preserve">&lt;Line&gt; </w:t>
+      </w:r>
+      <w:proofErr w:type="spellStart"/>
+      <w:r>
+        <w:rPr>
+          <w:rFonts w:ascii="Consolas" w:hAnsi="Consolas" w:cs="Calibri"/>
+          <w:b/>
+          <w:bCs/>
+          <w:color w:val="00B050"/>
+        </w:rPr>
+        <w:t>lineList</w:t>
+      </w:r>
+      <w:proofErr w:type="spellEnd"/>
+      <w:r>
+        <w:rPr>
+          <w:rFonts w:ascii="Consolas" w:hAnsi="Consolas" w:cs="Calibri"/>
+          <w:b/>
+          <w:bCs/>
+          <w:color w:val="00B050"/>
+        </w:rPr>
+        <w:t>) {</w:t>
+      </w:r>
+    </w:p>
+    <w:p>
+      <w:pPr>
+        <w:rPr>
+          <w:rFonts w:ascii="Consolas" w:hAnsi="Consolas" w:cs="Calibri"/>
+          <w:b/>
+          <w:bCs/>
+          <w:color w:val="00B050"/>
+        </w:rPr>
+      </w:pPr>
+      <w:r>
+        <w:rPr>
+          <w:rFonts w:ascii="Consolas" w:hAnsi="Consolas" w:cs="Calibri"/>
+          <w:b/>
+          <w:bCs/>
+          <w:color w:val="00B050"/>
+        </w:rPr>
+        <w:t>             // Sort the list based on the length of the lines</w:t>
+      </w:r>
+    </w:p>
+    <w:p>
+      <w:pPr>
+        <w:rPr>
+          <w:rFonts w:ascii="Consolas" w:hAnsi="Consolas" w:cs="Calibri"/>
+          <w:b/>
+          <w:bCs/>
+          <w:color w:val="00B050"/>
+        </w:rPr>
+      </w:pPr>
+      <w:r>
+        <w:rPr>
+          <w:rFonts w:ascii="Consolas" w:hAnsi="Consolas" w:cs="Calibri"/>
+          <w:b/>
+          <w:bCs/>
+          <w:color w:val="00B050"/>
+        </w:rPr>
+        <w:t xml:space="preserve">            </w:t>
+      </w:r>
+      <w:proofErr w:type="spellStart"/>
+      <w:r>
+        <w:rPr>
+          <w:rFonts w:ascii="Consolas" w:hAnsi="Consolas" w:cs="Calibri"/>
+          <w:b/>
+          <w:bCs/>
+          <w:color w:val="00B050"/>
+        </w:rPr>
+        <w:t>Collections.sort</w:t>
+      </w:r>
+      <w:proofErr w:type="spellEnd"/>
+      <w:r>
+        <w:rPr>
+          <w:rFonts w:ascii="Consolas" w:hAnsi="Consolas" w:cs="Calibri"/>
+          <w:b/>
+          <w:bCs/>
+          <w:color w:val="00B050"/>
+        </w:rPr>
+        <w:t>(</w:t>
+      </w:r>
+      <w:proofErr w:type="spellStart"/>
+      <w:r>
+        <w:rPr>
+          <w:rFonts w:ascii="Consolas" w:hAnsi="Consolas" w:cs="Calibri"/>
+          <w:b/>
+          <w:bCs/>
+          <w:color w:val="00B050"/>
+        </w:rPr>
+        <w:t>lineList</w:t>
+      </w:r>
+      <w:proofErr w:type="spellEnd"/>
+      <w:proofErr w:type="gramStart"/>
+      <w:r>
+        <w:rPr>
+          <w:rFonts w:ascii="Consolas" w:hAnsi="Consolas" w:cs="Calibri"/>
+          <w:b/>
+          <w:bCs/>
+          <w:color w:val="00B050"/>
+        </w:rPr>
+        <w:t>);</w:t>
+      </w:r>
+      <w:proofErr w:type="gramEnd"/>
+    </w:p>
+    <w:p>
+      <w:pPr>
+        <w:rPr>
+          <w:rFonts w:ascii="Consolas" w:hAnsi="Consolas" w:cs="Calibri"/>
+          <w:b/>
+          <w:bCs/>
+          <w:color w:val="00B050"/>
+        </w:rPr>
+      </w:pPr>
+    </w:p>
+    <w:p>
+      <w:pPr>
+        <w:rPr>
+          <w:rFonts w:ascii="Consolas" w:hAnsi="Consolas" w:cs="Calibri"/>
+          <w:b/>
+          <w:bCs/>
+          <w:color w:val="00B050"/>
+        </w:rPr>
+      </w:pPr>
+      <w:r>
+        <w:rPr>
+          <w:rFonts w:ascii="Consolas" w:hAnsi="Consolas" w:cs="Calibri"/>
+          <w:b/>
+          <w:bCs/>
+          <w:color w:val="00B050"/>
+        </w:rPr>
+        <w:t>             // Return the last element, which is the longest line</w:t>
+      </w:r>
+    </w:p>
+    <w:p>
+      <w:pPr>
+        <w:rPr>
+          <w:rFonts w:ascii="Consolas" w:hAnsi="Consolas" w:cs="Calibri"/>
+          <w:b/>
+          <w:bCs/>
+          <w:color w:val="00B050"/>
+        </w:rPr>
+      </w:pPr>
+      <w:r>
+        <w:rPr>
+          <w:rFonts w:ascii="Consolas" w:hAnsi="Consolas" w:cs="Calibri"/>
+          <w:b/>
+          <w:bCs/>
+          <w:color w:val="00B050"/>
+        </w:rPr>
+        <w:t xml:space="preserve">            return </w:t>
+      </w:r>
+      <w:proofErr w:type="spellStart"/>
+      <w:proofErr w:type="gramStart"/>
+      <w:r>
+        <w:rPr>
+          <w:rFonts w:ascii="Consolas" w:hAnsi="Consolas" w:cs="Calibri"/>
+          <w:b/>
+          <w:bCs/>
+          <w:color w:val="00B050"/>
+        </w:rPr>
+        <w:t>lineList.get</w:t>
+      </w:r>
+      <w:proofErr w:type="spellEnd"/>
+      <w:r>
+        <w:rPr>
+          <w:rFonts w:ascii="Consolas" w:hAnsi="Consolas" w:cs="Calibri"/>
+          <w:b/>
+          <w:bCs/>
+          <w:color w:val="00B050"/>
+        </w:rPr>
+        <w:t>(</w:t>
+      </w:r>
+      <w:proofErr w:type="spellStart"/>
+      <w:proofErr w:type="gramEnd"/>
+      <w:r>
+        <w:rPr>
+          <w:rFonts w:ascii="Consolas" w:hAnsi="Consolas" w:cs="Calibri"/>
+          <w:b/>
+          <w:bCs/>
+          <w:color w:val="00B050"/>
+        </w:rPr>
+        <w:t>lineList.size</w:t>
+      </w:r>
+      <w:proofErr w:type="spellEnd"/>
+      <w:r>
+        <w:rPr>
+          <w:rFonts w:ascii="Consolas" w:hAnsi="Consolas" w:cs="Calibri"/>
+          <w:b/>
+          <w:bCs/>
+          <w:color w:val="00B050"/>
+        </w:rPr>
+        <w:t>() - 1);</w:t>
+      </w:r>
+    </w:p>
+    <w:p>
+      <w:pPr>
+        <w:rPr>
+          <w:rFonts w:ascii="Consolas" w:hAnsi="Consolas" w:cs="Calibri"/>
+          <w:b/>
+          <w:bCs/>
+          <w:color w:val="00B050"/>
+        </w:rPr>
+      </w:pPr>
+      <w:r>
+        <w:rPr>
+          <w:rFonts w:ascii="Consolas" w:hAnsi="Consolas" w:cs="Calibri"/>
+          <w:b/>
+          <w:bCs/>
+          <w:color w:val="00B050"/>
+        </w:rPr>
+        <w:t>        }</w:t>
+      </w:r>
+    </w:p>
+    <w:p>
+      <w:pPr>
+        <w:rPr>
+          <w:rFonts w:ascii="Consolas" w:hAnsi="Consolas" w:cs="Calibri"/>
+          <w:b/>
+          <w:bCs/>
+        </w:rPr>
+      </w:pPr>
+    </w:p>
+    <w:p>
+      <w:pPr>
+        <w:rPr>
+          <w:rFonts w:ascii="Consolas" w:hAnsi="Consolas" w:cs="Calibri"/>
+          <w:b/>
+          <w:bCs/>
+        </w:rPr>
+      </w:pPr>
+      <w:r>
+        <w:rPr>
+          <w:rFonts w:ascii="Consolas" w:hAnsi="Consolas" w:cs="Calibri"/>
+          <w:b/>
+          <w:bCs/>
+        </w:rPr>
+        <w:t xml:space="preserve">I used AI help. I have used the Arrays class but not </w:t>
+      </w:r>
+      <w:proofErr w:type="spellStart"/>
+      <w:r>
+        <w:rPr>
+          <w:rFonts w:ascii="Consolas" w:hAnsi="Consolas" w:cs="Calibri"/>
+          <w:b/>
+          <w:bCs/>
+        </w:rPr>
+        <w:t>ArrayList</w:t>
+      </w:r>
+      <w:proofErr w:type="spellEnd"/>
+      <w:r>
+        <w:rPr>
+          <w:rFonts w:ascii="Consolas" w:hAnsi="Consolas" w:cs="Calibri"/>
+          <w:b/>
+          <w:bCs/>
+        </w:rPr>
+        <w:t xml:space="preserve"> and there </w:t>
+      </w:r>
+      <w:proofErr w:type="gramStart"/>
+      <w:r>
+        <w:rPr>
+          <w:rFonts w:ascii="Consolas" w:hAnsi="Consolas" w:cs="Calibri"/>
+          <w:b/>
+          <w:bCs/>
+        </w:rPr>
+        <w:t>was</w:t>
+      </w:r>
+      <w:proofErr w:type="gramEnd"/>
+      <w:r>
+        <w:rPr>
+          <w:rFonts w:ascii="Consolas" w:hAnsi="Consolas" w:cs="Calibri"/>
+          <w:b/>
+          <w:bCs/>
+        </w:rPr>
+        <w:t xml:space="preserve"> a lot of methods that need to go together to work like this Collections for objects, needed for this method </w:t>
+      </w:r>
     </w:p>
     <w:p>
       <w:pPr>
@@ -3373,9 +3597,225 @@
       <w:pPr>
         <w:rPr>
           <w:rFonts w:asciiTheme="minorHAnsi" w:hAnsiTheme="minorHAnsi" w:cstheme="minorHAnsi"/>
-          <w:color w:val="000000"/>
-        </w:rPr>
-      </w:pPr>
+          <w:color w:val="00B050"/>
+        </w:rPr>
+      </w:pPr>
+      <w:r>
+        <w:rPr>
+          <w:rFonts w:asciiTheme="minorHAnsi" w:hAnsiTheme="minorHAnsi" w:cstheme="minorHAnsi"/>
+          <w:color w:val="00B050"/>
+        </w:rPr>
+        <w:t xml:space="preserve">public void </w:t>
+      </w:r>
+      <w:proofErr w:type="spellStart"/>
+      <w:proofErr w:type="gramStart"/>
+      <w:r>
+        <w:rPr>
+          <w:rFonts w:asciiTheme="minorHAnsi" w:hAnsiTheme="minorHAnsi" w:cstheme="minorHAnsi"/>
+          <w:color w:val="00B050"/>
+        </w:rPr>
+        <w:t>deleteOriginLines</w:t>
+      </w:r>
+      <w:proofErr w:type="spellEnd"/>
+      <w:r>
+        <w:rPr>
+          <w:rFonts w:asciiTheme="minorHAnsi" w:hAnsiTheme="minorHAnsi" w:cstheme="minorHAnsi"/>
+          <w:color w:val="00B050"/>
+        </w:rPr>
+        <w:t>(</w:t>
+      </w:r>
+      <w:proofErr w:type="spellStart"/>
+      <w:proofErr w:type="gramEnd"/>
+      <w:r>
+        <w:rPr>
+          <w:rFonts w:asciiTheme="minorHAnsi" w:hAnsiTheme="minorHAnsi" w:cstheme="minorHAnsi"/>
+          <w:color w:val="00B050"/>
+        </w:rPr>
+        <w:t>ArrayList</w:t>
+      </w:r>
+      <w:proofErr w:type="spellEnd"/>
+      <w:r>
+        <w:rPr>
+          <w:rFonts w:asciiTheme="minorHAnsi" w:hAnsiTheme="minorHAnsi" w:cstheme="minorHAnsi"/>
+          <w:color w:val="00B050"/>
+        </w:rPr>
+        <w:t xml:space="preserve">&lt;Line&gt; </w:t>
+      </w:r>
+      <w:proofErr w:type="spellStart"/>
+      <w:proofErr w:type="gramStart"/>
+      <w:r>
+        <w:rPr>
+          <w:rFonts w:asciiTheme="minorHAnsi" w:hAnsiTheme="minorHAnsi" w:cstheme="minorHAnsi"/>
+          <w:color w:val="00B050"/>
+        </w:rPr>
+        <w:t>lineList</w:t>
+      </w:r>
+      <w:proofErr w:type="spellEnd"/>
+      <w:r>
+        <w:rPr>
+          <w:rFonts w:asciiTheme="minorHAnsi" w:hAnsiTheme="minorHAnsi" w:cstheme="minorHAnsi"/>
+          <w:color w:val="00B050"/>
+        </w:rPr>
+        <w:t>) {</w:t>
+      </w:r>
+      <w:proofErr w:type="gramEnd"/>
+    </w:p>
+    <w:p>
+      <w:pPr>
+        <w:rPr>
+          <w:rFonts w:asciiTheme="minorHAnsi" w:hAnsiTheme="minorHAnsi" w:cstheme="minorHAnsi"/>
+          <w:color w:val="00B050"/>
+        </w:rPr>
+      </w:pPr>
+      <w:r>
+        <w:rPr>
+          <w:rFonts w:asciiTheme="minorHAnsi" w:hAnsiTheme="minorHAnsi" w:cstheme="minorHAnsi"/>
+          <w:color w:val="00B050"/>
+        </w:rPr>
+        <w:t xml:space="preserve">            Point start = new </w:t>
+      </w:r>
+      <w:proofErr w:type="gramStart"/>
+      <w:r>
+        <w:rPr>
+          <w:rFonts w:asciiTheme="minorHAnsi" w:hAnsiTheme="minorHAnsi" w:cstheme="minorHAnsi"/>
+          <w:color w:val="00B050"/>
+        </w:rPr>
+        <w:t>Point(</w:t>
+      </w:r>
+      <w:proofErr w:type="gramEnd"/>
+      <w:r>
+        <w:rPr>
+          <w:rFonts w:asciiTheme="minorHAnsi" w:hAnsiTheme="minorHAnsi" w:cstheme="minorHAnsi"/>
+          <w:color w:val="00B050"/>
+        </w:rPr>
+        <w:t>0.0, 0.0);</w:t>
+      </w:r>
+    </w:p>
+    <w:p>
+      <w:pPr>
+        <w:rPr>
+          <w:rFonts w:asciiTheme="minorHAnsi" w:hAnsiTheme="minorHAnsi" w:cstheme="minorHAnsi"/>
+          <w:color w:val="00B050"/>
+        </w:rPr>
+      </w:pPr>
+      <w:r>
+        <w:rPr>
+          <w:rFonts w:asciiTheme="minorHAnsi" w:hAnsiTheme="minorHAnsi" w:cstheme="minorHAnsi"/>
+          <w:color w:val="00B050"/>
+        </w:rPr>
+        <w:t xml:space="preserve">            Point end = new </w:t>
+      </w:r>
+      <w:proofErr w:type="gramStart"/>
+      <w:r>
+        <w:rPr>
+          <w:rFonts w:asciiTheme="minorHAnsi" w:hAnsiTheme="minorHAnsi" w:cstheme="minorHAnsi"/>
+          <w:color w:val="00B050"/>
+        </w:rPr>
+        <w:t>Point(</w:t>
+      </w:r>
+      <w:proofErr w:type="gramEnd"/>
+      <w:r>
+        <w:rPr>
+          <w:rFonts w:asciiTheme="minorHAnsi" w:hAnsiTheme="minorHAnsi" w:cstheme="minorHAnsi"/>
+          <w:color w:val="00B050"/>
+        </w:rPr>
+        <w:t>0.0, 0.0);</w:t>
+      </w:r>
+    </w:p>
+    <w:p>
+      <w:pPr>
+        <w:rPr>
+          <w:rFonts w:asciiTheme="minorHAnsi" w:hAnsiTheme="minorHAnsi" w:cstheme="minorHAnsi"/>
+          <w:color w:val="00B050"/>
+        </w:rPr>
+      </w:pPr>
+      <w:r>
+        <w:rPr>
+          <w:rFonts w:asciiTheme="minorHAnsi" w:hAnsiTheme="minorHAnsi" w:cstheme="minorHAnsi"/>
+          <w:color w:val="00B050"/>
+        </w:rPr>
+        <w:t xml:space="preserve">        </w:t>
+      </w:r>
+    </w:p>
+    <w:p>
+      <w:pPr>
+        <w:rPr>
+          <w:rFonts w:asciiTheme="minorHAnsi" w:hAnsiTheme="minorHAnsi" w:cstheme="minorHAnsi"/>
+          <w:color w:val="00B050"/>
+        </w:rPr>
+      </w:pPr>
+      <w:r>
+        <w:rPr>
+          <w:rFonts w:asciiTheme="minorHAnsi" w:hAnsiTheme="minorHAnsi" w:cstheme="minorHAnsi"/>
+          <w:color w:val="00B050"/>
+        </w:rPr>
+        <w:t xml:space="preserve">            </w:t>
+      </w:r>
+      <w:proofErr w:type="spellStart"/>
+      <w:r>
+        <w:rPr>
+          <w:rFonts w:asciiTheme="minorHAnsi" w:hAnsiTheme="minorHAnsi" w:cstheme="minorHAnsi"/>
+          <w:color w:val="00B050"/>
+        </w:rPr>
+        <w:t>lineList.removeIf</w:t>
+      </w:r>
+      <w:proofErr w:type="spellEnd"/>
+      <w:r>
+        <w:rPr>
+          <w:rFonts w:asciiTheme="minorHAnsi" w:hAnsiTheme="minorHAnsi" w:cstheme="minorHAnsi"/>
+          <w:color w:val="00B050"/>
+        </w:rPr>
+        <w:t xml:space="preserve">(line -&gt; </w:t>
+      </w:r>
+      <w:proofErr w:type="spellStart"/>
+      <w:proofErr w:type="gramStart"/>
+      <w:r>
+        <w:rPr>
+          <w:rFonts w:asciiTheme="minorHAnsi" w:hAnsiTheme="minorHAnsi" w:cstheme="minorHAnsi"/>
+          <w:color w:val="00B050"/>
+        </w:rPr>
+        <w:t>line.getStart</w:t>
+      </w:r>
+      <w:proofErr w:type="spellEnd"/>
+      <w:proofErr w:type="gramEnd"/>
+      <w:r>
+        <w:rPr>
+          <w:rFonts w:asciiTheme="minorHAnsi" w:hAnsiTheme="minorHAnsi" w:cstheme="minorHAnsi"/>
+          <w:color w:val="00B050"/>
+        </w:rPr>
+        <w:t xml:space="preserve">().equals(start) || </w:t>
+      </w:r>
+      <w:proofErr w:type="spellStart"/>
+      <w:r>
+        <w:rPr>
+          <w:rFonts w:asciiTheme="minorHAnsi" w:hAnsiTheme="minorHAnsi" w:cstheme="minorHAnsi"/>
+          <w:color w:val="00B050"/>
+        </w:rPr>
+        <w:t>line.getEnd</w:t>
+      </w:r>
+      <w:proofErr w:type="spellEnd"/>
+      <w:r>
+        <w:rPr>
+          <w:rFonts w:asciiTheme="minorHAnsi" w:hAnsiTheme="minorHAnsi" w:cstheme="minorHAnsi"/>
+          <w:color w:val="00B050"/>
+        </w:rPr>
+        <w:t>().equals(end));</w:t>
+      </w:r>
+    </w:p>
+    <w:p>
+      <w:pPr>
+        <w:rPr>
+          <w:rFonts w:asciiTheme="minorHAnsi" w:hAnsiTheme="minorHAnsi" w:cstheme="minorHAnsi"/>
+          <w:color w:val="00B050"/>
+        </w:rPr>
+      </w:pPr>
+      <w:r>
+        <w:rPr>
+          <w:rFonts w:asciiTheme="minorHAnsi" w:hAnsiTheme="minorHAnsi" w:cstheme="minorHAnsi"/>
+          <w:color w:val="00B050"/>
+        </w:rPr>
+        <w:t>        }</w:t>
+      </w:r>
     </w:p>
     <w:p>
       <w:pPr>
@@ -3384,6 +3824,51 @@
           <w:color w:val="000000"/>
         </w:rPr>
       </w:pPr>
+    </w:p>
+    <w:p>
+      <w:pPr>
+        <w:rPr>
+          <w:rFonts w:asciiTheme="minorHAnsi" w:hAnsiTheme="minorHAnsi" w:cstheme="minorHAnsi"/>
+          <w:color w:val="000000"/>
+        </w:rPr>
+      </w:pPr>
+      <w:r>
+        <w:rPr>
+          <w:rFonts w:asciiTheme="minorHAnsi" w:hAnsiTheme="minorHAnsi" w:cstheme="minorHAnsi"/>
+          <w:color w:val="000000"/>
+        </w:rPr>
+        <w:t xml:space="preserve">I used AI on this one too. The line -&gt; line I dint see this on oracle or </w:t>
+      </w:r>
+      <w:proofErr w:type="spellStart"/>
+      <w:r>
+        <w:rPr>
+          <w:rFonts w:asciiTheme="minorHAnsi" w:hAnsiTheme="minorHAnsi" w:cstheme="minorHAnsi"/>
+          <w:color w:val="000000"/>
+        </w:rPr>
+        <w:t>GeeksforGeeks</w:t>
+      </w:r>
+      <w:proofErr w:type="spellEnd"/>
+      <w:r>
+        <w:rPr>
+          <w:rFonts w:asciiTheme="minorHAnsi" w:hAnsiTheme="minorHAnsi" w:cstheme="minorHAnsi"/>
+          <w:color w:val="000000"/>
+        </w:rPr>
+        <w:t xml:space="preserve">. It said it’s a </w:t>
+      </w:r>
+      <w:r>
+        <w:rPr>
+          <w:rFonts w:asciiTheme="minorHAnsi" w:hAnsiTheme="minorHAnsi" w:cstheme="minorHAnsi"/>
+          <w:color w:val="000000"/>
+        </w:rPr>
+        <w:t>Lambda Expression</w:t>
+      </w:r>
+      <w:r>
+        <w:rPr>
+          <w:rFonts w:asciiTheme="minorHAnsi" w:hAnsiTheme="minorHAnsi" w:cstheme="minorHAnsi"/>
+          <w:color w:val="000000"/>
+        </w:rPr>
+        <w:t xml:space="preserve"> to specify the condition for removal.</w:t>
+      </w:r>
     </w:p>
     <w:sectPr>
       <w:headerReference w:type="default" r:id="rId14"/>

</xml_diff>

<commit_message>
minor fixes and saves
</commit_message>
<xml_diff>
--- a/week1/week-1-worksheet.docx
+++ b/week1/week-1-worksheet.docx
@@ -1485,11 +1485,11 @@
             <v:path o:extrusionok="f" gradientshapeok="t" o:connecttype="rect"/>
             <o:lock v:ext="edit" aspectratio="t"/>
           </v:shapetype>
-          <v:shape id="_x0000_s2052" type="#_x0000_t75" alt="" style="position:absolute;margin-left:-3.5pt;margin-top:7.45pt;width:345.5pt;height:369.8pt;z-index:251658240;mso-position-horizontal-relative:text;mso-position-vertical-relative:text" wrapcoords="4389 1160 4389 10800 6171 11157 10766 11157 10766 12585 4046 13299 3497 13478 3497 21511 18103 21511 18240 13478 17143 13299 10766 12585 10766 11157 16457 11157 18583 10800 18514 1160 4389 1160">
+          <v:shape id="_x0000_s2050" type="#_x0000_t75" alt="" style="position:absolute;margin-left:-3.5pt;margin-top:7.45pt;width:345.5pt;height:369.8pt;z-index:251658240;mso-wrap-edited:f;mso-width-percent:0;mso-height-percent:0;mso-position-horizontal-relative:text;mso-position-vertical-relative:text;mso-width-percent:0;mso-height-percent:0" wrapcoords="4389 1160 4389 10800 6171 11157 10766 11157 10766 12585 4046 13299 3497 13478 3497 21511 18103 21511 18240 13478 17143 13299 10766 12585 10766 11157 16457 11157 18583 10800 18514 1160 4389 1160">
             <v:imagedata r:id="rId8" o:title=""/>
             <w10:wrap type="through"/>
           </v:shape>
-          <o:OLEObject Type="Embed" ProgID="Word.Document.12" ShapeID="_x0000_s2052" DrawAspect="Content" ObjectID="_1799142574" r:id="rId9">
+          <o:OLEObject Type="Embed" ProgID="Word.Document.12" ShapeID="_x0000_s2050" DrawAspect="Content" ObjectID="_1799161277" r:id="rId9">
             <o:FieldCodes>\s</o:FieldCodes>
           </o:OLEObject>
         </w:object>
@@ -2071,6 +2071,36 @@
         </w:rPr>
         <w:t xml:space="preserve">: </w:t>
       </w:r>
+      <w:proofErr w:type="gramStart"/>
+      <w:r>
+        <w:rPr>
+          <w:rFonts w:ascii="Consolas" w:hAnsi="Consolas" w:cs="Calibri"/>
+          <w:b/>
+          <w:bCs/>
+          <w:color w:val="00B050"/>
+        </w:rPr>
+        <w:t>lineArray){</w:t>
+      </w:r>
+      <w:proofErr w:type="gramEnd"/>
+    </w:p>
+    <w:p>
+      <w:pPr>
+        <w:rPr>
+          <w:rFonts w:ascii="Consolas" w:hAnsi="Consolas" w:cs="Calibri"/>
+          <w:b/>
+          <w:bCs/>
+          <w:color w:val="00B050"/>
+        </w:rPr>
+      </w:pPr>
+      <w:r>
+        <w:rPr>
+          <w:rFonts w:ascii="Consolas" w:hAnsi="Consolas" w:cs="Calibri"/>
+          <w:b/>
+          <w:bCs/>
+          <w:color w:val="00B050"/>
+        </w:rPr>
+        <w:t>                if (</w:t>
+      </w:r>
       <w:proofErr w:type="spellStart"/>
       <w:proofErr w:type="gramStart"/>
       <w:r>
@@ -2080,37 +2110,197 @@
           <w:bCs/>
           <w:color w:val="00B050"/>
         </w:rPr>
-        <w:t>lineArray</w:t>
+        <w:t>line.length</w:t>
       </w:r>
       <w:proofErr w:type="spellEnd"/>
-      <w:r>
-        <w:rPr>
-          <w:rFonts w:ascii="Consolas" w:hAnsi="Consolas" w:cs="Calibri"/>
-          <w:b/>
-          <w:bCs/>
-          <w:color w:val="00B050"/>
-        </w:rPr>
-        <w:t>){</w:t>
-      </w:r>
       <w:proofErr w:type="gramEnd"/>
-    </w:p>
-    <w:p>
-      <w:pPr>
-        <w:rPr>
-          <w:rFonts w:ascii="Consolas" w:hAnsi="Consolas" w:cs="Calibri"/>
-          <w:b/>
-          <w:bCs/>
-          <w:color w:val="00B050"/>
-        </w:rPr>
-      </w:pPr>
-      <w:r>
-        <w:rPr>
-          <w:rFonts w:ascii="Consolas" w:hAnsi="Consolas" w:cs="Calibri"/>
-          <w:b/>
-          <w:bCs/>
-          <w:color w:val="00B050"/>
-        </w:rPr>
-        <w:t>                if (</w:t>
+      <w:r>
+        <w:rPr>
+          <w:rFonts w:ascii="Consolas" w:hAnsi="Consolas" w:cs="Calibri"/>
+          <w:b/>
+          <w:bCs/>
+          <w:color w:val="00B050"/>
+        </w:rPr>
+        <w:t xml:space="preserve">() &gt; </w:t>
+      </w:r>
+      <w:proofErr w:type="spellStart"/>
+      <w:r>
+        <w:rPr>
+          <w:rFonts w:ascii="Consolas" w:hAnsi="Consolas" w:cs="Calibri"/>
+          <w:b/>
+          <w:bCs/>
+          <w:color w:val="00B050"/>
+        </w:rPr>
+        <w:t>longest.length</w:t>
+      </w:r>
+      <w:proofErr w:type="spellEnd"/>
+      <w:r>
+        <w:rPr>
+          <w:rFonts w:ascii="Consolas" w:hAnsi="Consolas" w:cs="Calibri"/>
+          <w:b/>
+          <w:bCs/>
+          <w:color w:val="00B050"/>
+        </w:rPr>
+        <w:t>()){</w:t>
+      </w:r>
+    </w:p>
+    <w:p>
+      <w:pPr>
+        <w:rPr>
+          <w:rFonts w:ascii="Consolas" w:hAnsi="Consolas" w:cs="Calibri"/>
+          <w:b/>
+          <w:bCs/>
+          <w:color w:val="00B050"/>
+        </w:rPr>
+      </w:pPr>
+      <w:r>
+        <w:rPr>
+          <w:rFonts w:ascii="Consolas" w:hAnsi="Consolas" w:cs="Calibri"/>
+          <w:b/>
+          <w:bCs/>
+          <w:color w:val="00B050"/>
+        </w:rPr>
+        <w:t xml:space="preserve">                    longest = </w:t>
+      </w:r>
+      <w:proofErr w:type="gramStart"/>
+      <w:r>
+        <w:rPr>
+          <w:rFonts w:ascii="Consolas" w:hAnsi="Consolas" w:cs="Calibri"/>
+          <w:b/>
+          <w:bCs/>
+          <w:color w:val="00B050"/>
+        </w:rPr>
+        <w:t>line;</w:t>
+      </w:r>
+      <w:proofErr w:type="gramEnd"/>
+    </w:p>
+    <w:p>
+      <w:pPr>
+        <w:rPr>
+          <w:rFonts w:ascii="Consolas" w:hAnsi="Consolas" w:cs="Calibri"/>
+          <w:b/>
+          <w:bCs/>
+          <w:color w:val="00B050"/>
+        </w:rPr>
+      </w:pPr>
+      <w:r>
+        <w:rPr>
+          <w:rFonts w:ascii="Consolas" w:hAnsi="Consolas" w:cs="Calibri"/>
+          <w:b/>
+          <w:bCs/>
+          <w:color w:val="00B050"/>
+        </w:rPr>
+        <w:t>                }</w:t>
+      </w:r>
+    </w:p>
+    <w:p>
+      <w:pPr>
+        <w:rPr>
+          <w:rFonts w:ascii="Consolas" w:hAnsi="Consolas" w:cs="Calibri"/>
+          <w:b/>
+          <w:bCs/>
+          <w:color w:val="00B050"/>
+        </w:rPr>
+      </w:pPr>
+      <w:r>
+        <w:rPr>
+          <w:rFonts w:ascii="Consolas" w:hAnsi="Consolas" w:cs="Calibri"/>
+          <w:b/>
+          <w:bCs/>
+          <w:color w:val="00B050"/>
+        </w:rPr>
+        <w:t>            }</w:t>
+      </w:r>
+    </w:p>
+    <w:p>
+      <w:pPr>
+        <w:rPr>
+          <w:rFonts w:ascii="Consolas" w:hAnsi="Consolas" w:cs="Calibri"/>
+          <w:b/>
+          <w:bCs/>
+          <w:color w:val="00B050"/>
+        </w:rPr>
+      </w:pPr>
+      <w:r>
+        <w:rPr>
+          <w:rFonts w:ascii="Consolas" w:hAnsi="Consolas" w:cs="Calibri"/>
+          <w:b/>
+          <w:bCs/>
+          <w:color w:val="00B050"/>
+        </w:rPr>
+        <w:t xml:space="preserve">            return </w:t>
+      </w:r>
+      <w:proofErr w:type="gramStart"/>
+      <w:r>
+        <w:rPr>
+          <w:rFonts w:ascii="Consolas" w:hAnsi="Consolas" w:cs="Calibri"/>
+          <w:b/>
+          <w:bCs/>
+          <w:color w:val="00B050"/>
+        </w:rPr>
+        <w:t>longest;</w:t>
+      </w:r>
+      <w:proofErr w:type="gramEnd"/>
+    </w:p>
+    <w:p>
+      <w:pPr>
+        <w:rPr>
+          <w:rFonts w:ascii="Consolas" w:hAnsi="Consolas" w:cs="Calibri"/>
+          <w:b/>
+          <w:bCs/>
+          <w:color w:val="00B050"/>
+        </w:rPr>
+      </w:pPr>
+      <w:r>
+        <w:rPr>
+          <w:rFonts w:ascii="Consolas" w:hAnsi="Consolas" w:cs="Calibri"/>
+          <w:b/>
+          <w:bCs/>
+          <w:color w:val="00B050"/>
+        </w:rPr>
+        <w:t>        }</w:t>
+      </w:r>
+    </w:p>
+    <w:p>
+      <w:pPr>
+        <w:rPr>
+          <w:rFonts w:ascii="Consolas" w:hAnsi="Consolas" w:cs="Calibri"/>
+          <w:b/>
+          <w:bCs/>
+        </w:rPr>
+      </w:pPr>
+    </w:p>
+    <w:p>
+      <w:pPr>
+        <w:rPr>
+          <w:rFonts w:ascii="Consolas" w:hAnsi="Consolas" w:cs="Calibri"/>
+          <w:b/>
+          <w:bCs/>
+        </w:rPr>
+      </w:pPr>
+      <w:r>
+        <w:rPr>
+          <w:rFonts w:ascii="Consolas" w:hAnsi="Consolas" w:cs="Calibri"/>
+          <w:b/>
+          <w:bCs/>
+        </w:rPr>
+        <w:t>public vo</w:t>
+      </w:r>
+      <w:r>
+        <w:rPr>
+          <w:rFonts w:ascii="Consolas" w:hAnsi="Consolas" w:cs="Calibri"/>
+          <w:b/>
+          <w:bCs/>
+        </w:rPr>
+        <w:t>i</w:t>
+      </w:r>
+      <w:r>
+        <w:rPr>
+          <w:rFonts w:ascii="Consolas" w:hAnsi="Consolas" w:cs="Calibri"/>
+          <w:b/>
+          <w:bCs/>
+        </w:rPr>
+        <w:t xml:space="preserve">d </w:t>
       </w:r>
       <w:proofErr w:type="spellStart"/>
       <w:proofErr w:type="gramStart"/>
@@ -2119,20 +2309,50 @@
           <w:rFonts w:ascii="Consolas" w:hAnsi="Consolas" w:cs="Calibri"/>
           <w:b/>
           <w:bCs/>
-          <w:color w:val="00B050"/>
-        </w:rPr>
-        <w:t>line.length</w:t>
+        </w:rPr>
+        <w:t>deleteOrigin</w:t>
+      </w:r>
+      <w:r>
+        <w:rPr>
+          <w:rFonts w:ascii="Consolas" w:hAnsi="Consolas" w:cs="Calibri"/>
+          <w:b/>
+          <w:bCs/>
+        </w:rPr>
+        <w:t>Lines</w:t>
       </w:r>
       <w:proofErr w:type="spellEnd"/>
+      <w:r>
+        <w:rPr>
+          <w:rFonts w:ascii="Consolas" w:hAnsi="Consolas" w:cs="Calibri"/>
+          <w:b/>
+          <w:bCs/>
+        </w:rPr>
+        <w:t>(</w:t>
+      </w:r>
+      <w:r>
+        <w:rPr>
+          <w:rFonts w:ascii="Consolas" w:hAnsi="Consolas" w:cs="Calibri"/>
+          <w:b/>
+          <w:bCs/>
+        </w:rPr>
+        <w:t xml:space="preserve"> </w:t>
+      </w:r>
+      <w:r>
+        <w:rPr>
+          <w:rFonts w:ascii="Consolas" w:hAnsi="Consolas" w:cs="Calibri"/>
+          <w:b/>
+          <w:bCs/>
+        </w:rPr>
+        <w:t>Line</w:t>
+      </w:r>
       <w:proofErr w:type="gramEnd"/>
       <w:r>
         <w:rPr>
           <w:rFonts w:ascii="Consolas" w:hAnsi="Consolas" w:cs="Calibri"/>
           <w:b/>
           <w:bCs/>
-          <w:color w:val="00B050"/>
-        </w:rPr>
-        <w:t xml:space="preserve">() &gt; </w:t>
+        </w:rPr>
+        <w:t xml:space="preserve">[] </w:t>
       </w:r>
       <w:proofErr w:type="spellStart"/>
       <w:r>
@@ -2140,9 +2360,8 @@
           <w:rFonts w:ascii="Consolas" w:hAnsi="Consolas" w:cs="Calibri"/>
           <w:b/>
           <w:bCs/>
-          <w:color w:val="00B050"/>
-        </w:rPr>
-        <w:t>longest.length</w:t>
+        </w:rPr>
+        <w:t>lineArray</w:t>
       </w:r>
       <w:proofErr w:type="spellEnd"/>
       <w:r>
@@ -2150,506 +2369,251 @@
           <w:rFonts w:ascii="Consolas" w:hAnsi="Consolas" w:cs="Calibri"/>
           <w:b/>
           <w:bCs/>
-          <w:color w:val="00B050"/>
-        </w:rPr>
-        <w:t>()){</w:t>
-      </w:r>
-    </w:p>
-    <w:p>
-      <w:pPr>
-        <w:rPr>
-          <w:rFonts w:ascii="Consolas" w:hAnsi="Consolas" w:cs="Calibri"/>
-          <w:b/>
-          <w:bCs/>
-          <w:color w:val="00B050"/>
-        </w:rPr>
-      </w:pPr>
-      <w:r>
-        <w:rPr>
-          <w:rFonts w:ascii="Consolas" w:hAnsi="Consolas" w:cs="Calibri"/>
-          <w:b/>
-          <w:bCs/>
-          <w:color w:val="00B050"/>
-        </w:rPr>
-        <w:t xml:space="preserve">                    longest = </w:t>
-      </w:r>
-      <w:proofErr w:type="gramStart"/>
-      <w:r>
-        <w:rPr>
-          <w:rFonts w:ascii="Consolas" w:hAnsi="Consolas" w:cs="Calibri"/>
-          <w:b/>
-          <w:bCs/>
-          <w:color w:val="00B050"/>
-        </w:rPr>
-        <w:t>line;</w:t>
-      </w:r>
-      <w:proofErr w:type="gramEnd"/>
-    </w:p>
-    <w:p>
-      <w:pPr>
-        <w:rPr>
-          <w:rFonts w:ascii="Consolas" w:hAnsi="Consolas" w:cs="Calibri"/>
-          <w:b/>
-          <w:bCs/>
-          <w:color w:val="00B050"/>
-        </w:rPr>
-      </w:pPr>
-      <w:r>
-        <w:rPr>
-          <w:rFonts w:ascii="Consolas" w:hAnsi="Consolas" w:cs="Calibri"/>
-          <w:b/>
-          <w:bCs/>
-          <w:color w:val="00B050"/>
-        </w:rPr>
-        <w:t>                }</w:t>
-      </w:r>
-    </w:p>
-    <w:p>
-      <w:pPr>
-        <w:rPr>
-          <w:rFonts w:ascii="Consolas" w:hAnsi="Consolas" w:cs="Calibri"/>
-          <w:b/>
-          <w:bCs/>
-          <w:color w:val="00B050"/>
-        </w:rPr>
-      </w:pPr>
-      <w:r>
-        <w:rPr>
-          <w:rFonts w:ascii="Consolas" w:hAnsi="Consolas" w:cs="Calibri"/>
-          <w:b/>
-          <w:bCs/>
-          <w:color w:val="00B050"/>
-        </w:rPr>
-        <w:t>            }</w:t>
-      </w:r>
-    </w:p>
-    <w:p>
-      <w:pPr>
-        <w:rPr>
-          <w:rFonts w:ascii="Consolas" w:hAnsi="Consolas" w:cs="Calibri"/>
-          <w:b/>
-          <w:bCs/>
-          <w:color w:val="00B050"/>
-        </w:rPr>
-      </w:pPr>
-      <w:r>
-        <w:rPr>
-          <w:rFonts w:ascii="Consolas" w:hAnsi="Consolas" w:cs="Calibri"/>
-          <w:b/>
-          <w:bCs/>
-          <w:color w:val="00B050"/>
-        </w:rPr>
-        <w:t xml:space="preserve">            return </w:t>
-      </w:r>
-      <w:proofErr w:type="gramStart"/>
-      <w:r>
-        <w:rPr>
-          <w:rFonts w:ascii="Consolas" w:hAnsi="Consolas" w:cs="Calibri"/>
-          <w:b/>
-          <w:bCs/>
-          <w:color w:val="00B050"/>
-        </w:rPr>
-        <w:t>longest;</w:t>
-      </w:r>
-      <w:proofErr w:type="gramEnd"/>
-    </w:p>
-    <w:p>
-      <w:pPr>
-        <w:rPr>
-          <w:rFonts w:ascii="Consolas" w:hAnsi="Consolas" w:cs="Calibri"/>
-          <w:b/>
-          <w:bCs/>
-          <w:color w:val="00B050"/>
-        </w:rPr>
-      </w:pPr>
-      <w:r>
-        <w:rPr>
-          <w:rFonts w:ascii="Consolas" w:hAnsi="Consolas" w:cs="Calibri"/>
-          <w:b/>
-          <w:bCs/>
-          <w:color w:val="00B050"/>
-        </w:rPr>
-        <w:t>        }</w:t>
-      </w:r>
-    </w:p>
-    <w:p>
-      <w:pPr>
-        <w:rPr>
-          <w:rFonts w:ascii="Consolas" w:hAnsi="Consolas" w:cs="Calibri"/>
-          <w:b/>
-          <w:bCs/>
-        </w:rPr>
-      </w:pPr>
-    </w:p>
-    <w:p>
-      <w:pPr>
-        <w:rPr>
-          <w:rFonts w:ascii="Consolas" w:hAnsi="Consolas" w:cs="Calibri"/>
-          <w:b/>
-          <w:bCs/>
-        </w:rPr>
-      </w:pPr>
-      <w:r>
-        <w:rPr>
-          <w:rFonts w:ascii="Consolas" w:hAnsi="Consolas" w:cs="Calibri"/>
-          <w:b/>
-          <w:bCs/>
-        </w:rPr>
-        <w:t>public vo</w:t>
-      </w:r>
-      <w:r>
-        <w:rPr>
-          <w:rFonts w:ascii="Consolas" w:hAnsi="Consolas" w:cs="Calibri"/>
-          <w:b/>
-          <w:bCs/>
-        </w:rPr>
-        <w:t>i</w:t>
-      </w:r>
-      <w:r>
-        <w:rPr>
-          <w:rFonts w:ascii="Consolas" w:hAnsi="Consolas" w:cs="Calibri"/>
-          <w:b/>
-          <w:bCs/>
-        </w:rPr>
-        <w:t xml:space="preserve">d </w:t>
+        </w:rPr>
+        <w:t xml:space="preserve"> </w:t>
+      </w:r>
+      <w:r>
+        <w:rPr>
+          <w:rFonts w:ascii="Consolas" w:hAnsi="Consolas" w:cs="Calibri"/>
+          <w:b/>
+          <w:bCs/>
+        </w:rPr>
+        <w:t>):</w:t>
+      </w:r>
+    </w:p>
+    <w:p>
+      <w:pPr>
+        <w:rPr>
+          <w:rFonts w:cs="Calibri"/>
+        </w:rPr>
+      </w:pPr>
+      <w:r>
+        <w:rPr>
+          <w:rFonts w:cs="Calibri"/>
+        </w:rPr>
+        <w:t>Deletes</w:t>
+      </w:r>
+      <w:r>
+        <w:rPr>
+          <w:rFonts w:cs="Calibri"/>
+        </w:rPr>
+        <w:t xml:space="preserve"> every </w:t>
+      </w:r>
+      <w:r>
+        <w:rPr>
+          <w:rFonts w:ascii="Consolas" w:hAnsi="Consolas" w:cs="Calibri"/>
+          <w:b/>
+          <w:bCs/>
+        </w:rPr>
+        <w:t>Line</w:t>
+      </w:r>
+      <w:r>
+        <w:rPr>
+          <w:rFonts w:cs="Calibri"/>
+        </w:rPr>
+        <w:t xml:space="preserve"> that starts or ends at point (0,0).</w:t>
+      </w:r>
+      <w:r>
+        <w:rPr>
+          <w:rFonts w:cs="Calibri"/>
+        </w:rPr>
+        <w:t xml:space="preserve">  You do not need to fill in the null values.  Just null out the appropriate elements of </w:t>
+      </w:r>
+      <w:proofErr w:type="spellStart"/>
+      <w:r>
+        <w:rPr>
+          <w:rFonts w:cs="Calibri"/>
+        </w:rPr>
+        <w:t>lineArray</w:t>
+      </w:r>
+      <w:proofErr w:type="spellEnd"/>
+      <w:r>
+        <w:rPr>
+          <w:rFonts w:cs="Calibri"/>
+        </w:rPr>
+        <w:t>.</w:t>
+      </w:r>
+    </w:p>
+    <w:p>
+      <w:pPr>
+        <w:rPr>
+          <w:rFonts w:cs="Calibri"/>
+          <w:i/>
+          <w:iCs/>
+        </w:rPr>
+      </w:pPr>
+      <w:r>
+        <w:rPr>
+          <w:rFonts w:cs="Calibri"/>
+          <w:i/>
+          <w:iCs/>
+        </w:rPr>
+        <w:t>(2 points per method)</w:t>
+      </w:r>
+    </w:p>
+    <w:p>
+      <w:pPr>
+        <w:rPr>
+          <w:rFonts w:cs="Calibri"/>
+          <w:color w:val="00B050"/>
+        </w:rPr>
+      </w:pPr>
+      <w:r>
+        <w:rPr>
+          <w:rFonts w:cs="Calibri"/>
+          <w:color w:val="00B050"/>
+        </w:rPr>
+        <w:t xml:space="preserve">        public void </w:t>
       </w:r>
       <w:proofErr w:type="spellStart"/>
       <w:proofErr w:type="gramStart"/>
       <w:r>
         <w:rPr>
-          <w:rFonts w:ascii="Consolas" w:hAnsi="Consolas" w:cs="Calibri"/>
-          <w:b/>
-          <w:bCs/>
-        </w:rPr>
-        <w:t>deleteOrigin</w:t>
-      </w:r>
-      <w:r>
-        <w:rPr>
-          <w:rFonts w:ascii="Consolas" w:hAnsi="Consolas" w:cs="Calibri"/>
-          <w:b/>
-          <w:bCs/>
-        </w:rPr>
-        <w:t>Lines</w:t>
+          <w:rFonts w:cs="Calibri"/>
+          <w:color w:val="00B050"/>
+        </w:rPr>
+        <w:t>deleteOriginLines</w:t>
       </w:r>
       <w:proofErr w:type="spellEnd"/>
       <w:r>
         <w:rPr>
-          <w:rFonts w:ascii="Consolas" w:hAnsi="Consolas" w:cs="Calibri"/>
-          <w:b/>
-          <w:bCs/>
-        </w:rPr>
-        <w:t>(</w:t>
-      </w:r>
-      <w:r>
-        <w:rPr>
-          <w:rFonts w:ascii="Consolas" w:hAnsi="Consolas" w:cs="Calibri"/>
-          <w:b/>
-          <w:bCs/>
-        </w:rPr>
-        <w:t xml:space="preserve"> </w:t>
-      </w:r>
-      <w:r>
-        <w:rPr>
-          <w:rFonts w:ascii="Consolas" w:hAnsi="Consolas" w:cs="Calibri"/>
-          <w:b/>
-          <w:bCs/>
-        </w:rPr>
-        <w:t>Line</w:t>
+          <w:rFonts w:cs="Calibri"/>
+          <w:color w:val="00B050"/>
+        </w:rPr>
+        <w:t>( Line</w:t>
       </w:r>
       <w:proofErr w:type="gramEnd"/>
       <w:r>
         <w:rPr>
-          <w:rFonts w:ascii="Consolas" w:hAnsi="Consolas" w:cs="Calibri"/>
-          <w:b/>
-          <w:bCs/>
+          <w:rFonts w:cs="Calibri"/>
+          <w:color w:val="00B050"/>
         </w:rPr>
         <w:t xml:space="preserve">[] </w:t>
       </w:r>
       <w:proofErr w:type="spellStart"/>
       <w:r>
         <w:rPr>
-          <w:rFonts w:ascii="Consolas" w:hAnsi="Consolas" w:cs="Calibri"/>
-          <w:b/>
-          <w:bCs/>
+          <w:rFonts w:cs="Calibri"/>
+          <w:color w:val="00B050"/>
         </w:rPr>
         <w:t>lineArray</w:t>
       </w:r>
       <w:proofErr w:type="spellEnd"/>
       <w:r>
         <w:rPr>
-          <w:rFonts w:ascii="Consolas" w:hAnsi="Consolas" w:cs="Calibri"/>
-          <w:b/>
-          <w:bCs/>
-        </w:rPr>
-        <w:t xml:space="preserve"> </w:t>
-      </w:r>
-      <w:r>
-        <w:rPr>
-          <w:rFonts w:ascii="Consolas" w:hAnsi="Consolas" w:cs="Calibri"/>
-          <w:b/>
-          <w:bCs/>
-        </w:rPr>
-        <w:t>):</w:t>
-      </w:r>
-    </w:p>
-    <w:p>
-      <w:pPr>
-        <w:rPr>
-          <w:rFonts w:cs="Calibri"/>
-        </w:rPr>
-      </w:pPr>
-      <w:r>
-        <w:rPr>
-          <w:rFonts w:cs="Calibri"/>
-        </w:rPr>
-        <w:t>Deletes</w:t>
-      </w:r>
-      <w:r>
-        <w:rPr>
-          <w:rFonts w:cs="Calibri"/>
-        </w:rPr>
-        <w:t xml:space="preserve"> every </w:t>
-      </w:r>
-      <w:r>
-        <w:rPr>
-          <w:rFonts w:ascii="Consolas" w:hAnsi="Consolas" w:cs="Calibri"/>
-          <w:b/>
-          <w:bCs/>
-        </w:rPr>
-        <w:t>Line</w:t>
-      </w:r>
-      <w:r>
-        <w:rPr>
-          <w:rFonts w:cs="Calibri"/>
-        </w:rPr>
-        <w:t xml:space="preserve"> that starts or ends at point (0,0).</w:t>
-      </w:r>
-      <w:r>
-        <w:rPr>
-          <w:rFonts w:cs="Calibri"/>
-        </w:rPr>
-        <w:t xml:space="preserve">  You do not need to fill in the null values.  Just null out the appropriate elements of </w:t>
+          <w:rFonts w:cs="Calibri"/>
+          <w:color w:val="00B050"/>
+        </w:rPr>
+        <w:t xml:space="preserve"> ){</w:t>
+      </w:r>
+    </w:p>
+    <w:p>
+      <w:pPr>
+        <w:rPr>
+          <w:rFonts w:cs="Calibri"/>
+          <w:color w:val="00B050"/>
+        </w:rPr>
+      </w:pPr>
+      <w:r>
+        <w:rPr>
+          <w:rFonts w:cs="Calibri"/>
+          <w:color w:val="00B050"/>
+        </w:rPr>
+        <w:t xml:space="preserve">            start = new </w:t>
+      </w:r>
+      <w:proofErr w:type="gramStart"/>
+      <w:r>
+        <w:rPr>
+          <w:rFonts w:cs="Calibri"/>
+          <w:color w:val="00B050"/>
+        </w:rPr>
+        <w:t>Point(</w:t>
+      </w:r>
+      <w:proofErr w:type="gramEnd"/>
+      <w:r>
+        <w:rPr>
+          <w:rFonts w:cs="Calibri"/>
+          <w:color w:val="00B050"/>
+        </w:rPr>
+        <w:t>0.0,0.0);</w:t>
+      </w:r>
+    </w:p>
+    <w:p>
+      <w:pPr>
+        <w:rPr>
+          <w:rFonts w:cs="Calibri"/>
+          <w:color w:val="00B050"/>
+        </w:rPr>
+      </w:pPr>
+      <w:r>
+        <w:rPr>
+          <w:rFonts w:cs="Calibri"/>
+          <w:color w:val="00B050"/>
+        </w:rPr>
+        <w:t xml:space="preserve">            end = new </w:t>
+      </w:r>
+      <w:proofErr w:type="gramStart"/>
+      <w:r>
+        <w:rPr>
+          <w:rFonts w:cs="Calibri"/>
+          <w:color w:val="00B050"/>
+        </w:rPr>
+        <w:t>Point(</w:t>
+      </w:r>
+      <w:proofErr w:type="gramEnd"/>
+      <w:r>
+        <w:rPr>
+          <w:rFonts w:cs="Calibri"/>
+          <w:color w:val="00B050"/>
+        </w:rPr>
+        <w:t>0.0,0.0);</w:t>
+      </w:r>
+    </w:p>
+    <w:p>
+      <w:pPr>
+        <w:rPr>
+          <w:rFonts w:cs="Calibri"/>
+          <w:color w:val="00B050"/>
+        </w:rPr>
+      </w:pPr>
+    </w:p>
+    <w:p>
+      <w:pPr>
+        <w:rPr>
+          <w:rFonts w:cs="Calibri"/>
+          <w:color w:val="00B050"/>
+        </w:rPr>
+      </w:pPr>
+      <w:r>
+        <w:rPr>
+          <w:rFonts w:cs="Calibri"/>
+          <w:color w:val="00B050"/>
+        </w:rPr>
+        <w:t xml:space="preserve">            for (Line </w:t>
       </w:r>
       <w:proofErr w:type="spellStart"/>
       <w:r>
         <w:rPr>
           <w:rFonts w:cs="Calibri"/>
-        </w:rPr>
-        <w:t>lineArray</w:t>
+          <w:color w:val="00B050"/>
+        </w:rPr>
+        <w:t>line</w:t>
       </w:r>
       <w:proofErr w:type="spellEnd"/>
       <w:r>
         <w:rPr>
           <w:rFonts w:cs="Calibri"/>
-        </w:rPr>
-        <w:t>.</w:t>
-      </w:r>
-    </w:p>
-    <w:p>
-      <w:pPr>
-        <w:rPr>
-          <w:rFonts w:cs="Calibri"/>
-          <w:i/>
-          <w:iCs/>
-        </w:rPr>
-      </w:pPr>
-      <w:r>
-        <w:rPr>
-          <w:rFonts w:cs="Calibri"/>
-          <w:i/>
-          <w:iCs/>
-        </w:rPr>
-        <w:t>(2 points per method)</w:t>
-      </w:r>
-    </w:p>
-    <w:p>
-      <w:pPr>
-        <w:rPr>
-          <w:rFonts w:cs="Calibri"/>
-          <w:color w:val="00B050"/>
-        </w:rPr>
-      </w:pPr>
-      <w:r>
-        <w:rPr>
-          <w:rFonts w:cs="Calibri"/>
-          <w:color w:val="00B050"/>
-        </w:rPr>
-        <w:t xml:space="preserve">        public void </w:t>
-      </w:r>
-      <w:proofErr w:type="spellStart"/>
+          <w:color w:val="00B050"/>
+        </w:rPr>
+        <w:t xml:space="preserve">: </w:t>
+      </w:r>
       <w:proofErr w:type="gramStart"/>
       <w:r>
         <w:rPr>
           <w:rFonts w:cs="Calibri"/>
           <w:color w:val="00B050"/>
         </w:rPr>
-        <w:t>deleteOriginLines</w:t>
-      </w:r>
-      <w:proofErr w:type="spellEnd"/>
-      <w:r>
-        <w:rPr>
-          <w:rFonts w:cs="Calibri"/>
-          <w:color w:val="00B050"/>
-        </w:rPr>
-        <w:t>( Line</w:t>
-      </w:r>
-      <w:proofErr w:type="gramEnd"/>
-      <w:r>
-        <w:rPr>
-          <w:rFonts w:cs="Calibri"/>
-          <w:color w:val="00B050"/>
-        </w:rPr>
-        <w:t xml:space="preserve">[] </w:t>
-      </w:r>
-      <w:proofErr w:type="spellStart"/>
-      <w:r>
-        <w:rPr>
-          <w:rFonts w:cs="Calibri"/>
-          <w:color w:val="00B050"/>
-        </w:rPr>
-        <w:t>lineArray</w:t>
-      </w:r>
-      <w:proofErr w:type="spellEnd"/>
-      <w:r>
-        <w:rPr>
-          <w:rFonts w:cs="Calibri"/>
-          <w:color w:val="00B050"/>
-        </w:rPr>
-        <w:t xml:space="preserve"> ){</w:t>
-      </w:r>
-    </w:p>
-    <w:p>
-      <w:pPr>
-        <w:rPr>
-          <w:rFonts w:cs="Calibri"/>
-          <w:color w:val="00B050"/>
-        </w:rPr>
-      </w:pPr>
-      <w:r>
-        <w:rPr>
-          <w:rFonts w:cs="Calibri"/>
-          <w:color w:val="00B050"/>
-        </w:rPr>
-        <w:t xml:space="preserve">            start = new </w:t>
-      </w:r>
-      <w:proofErr w:type="gramStart"/>
-      <w:r>
-        <w:rPr>
-          <w:rFonts w:cs="Calibri"/>
-          <w:color w:val="00B050"/>
-        </w:rPr>
-        <w:t>Point(</w:t>
-      </w:r>
-      <w:proofErr w:type="gramEnd"/>
-      <w:r>
-        <w:rPr>
-          <w:rFonts w:cs="Calibri"/>
-          <w:color w:val="00B050"/>
-        </w:rPr>
-        <w:t>0.0,</w:t>
-      </w:r>
-      <w:proofErr w:type="gramStart"/>
-      <w:r>
-        <w:rPr>
-          <w:rFonts w:cs="Calibri"/>
-          <w:color w:val="00B050"/>
-        </w:rPr>
-        <w:t>0.0</w:t>
-      </w:r>
-      <w:proofErr w:type="gramEnd"/>
-      <w:r>
-        <w:rPr>
-          <w:rFonts w:cs="Calibri"/>
-          <w:color w:val="00B050"/>
-        </w:rPr>
-        <w:t>);</w:t>
-      </w:r>
-    </w:p>
-    <w:p>
-      <w:pPr>
-        <w:rPr>
-          <w:rFonts w:cs="Calibri"/>
-          <w:color w:val="00B050"/>
-        </w:rPr>
-      </w:pPr>
-      <w:r>
-        <w:rPr>
-          <w:rFonts w:cs="Calibri"/>
-          <w:color w:val="00B050"/>
-        </w:rPr>
-        <w:t xml:space="preserve">            end = new </w:t>
-      </w:r>
-      <w:proofErr w:type="gramStart"/>
-      <w:r>
-        <w:rPr>
-          <w:rFonts w:cs="Calibri"/>
-          <w:color w:val="00B050"/>
-        </w:rPr>
-        <w:t>Point(</w:t>
-      </w:r>
-      <w:proofErr w:type="gramEnd"/>
-      <w:r>
-        <w:rPr>
-          <w:rFonts w:cs="Calibri"/>
-          <w:color w:val="00B050"/>
-        </w:rPr>
-        <w:t>0.0,0.0);</w:t>
-      </w:r>
-    </w:p>
-    <w:p>
-      <w:pPr>
-        <w:rPr>
-          <w:rFonts w:cs="Calibri"/>
-          <w:color w:val="00B050"/>
-        </w:rPr>
-      </w:pPr>
-    </w:p>
-    <w:p>
-      <w:pPr>
-        <w:rPr>
-          <w:rFonts w:cs="Calibri"/>
-          <w:color w:val="00B050"/>
-        </w:rPr>
-      </w:pPr>
-      <w:r>
-        <w:rPr>
-          <w:rFonts w:cs="Calibri"/>
-          <w:color w:val="00B050"/>
-        </w:rPr>
-        <w:t xml:space="preserve">            for (Line </w:t>
-      </w:r>
-      <w:proofErr w:type="spellStart"/>
-      <w:r>
-        <w:rPr>
-          <w:rFonts w:cs="Calibri"/>
-          <w:color w:val="00B050"/>
-        </w:rPr>
-        <w:t>line</w:t>
-      </w:r>
-      <w:proofErr w:type="spellEnd"/>
-      <w:r>
-        <w:rPr>
-          <w:rFonts w:cs="Calibri"/>
-          <w:color w:val="00B050"/>
-        </w:rPr>
-        <w:t xml:space="preserve">: </w:t>
-      </w:r>
-      <w:proofErr w:type="spellStart"/>
-      <w:proofErr w:type="gramStart"/>
-      <w:r>
-        <w:rPr>
-          <w:rFonts w:cs="Calibri"/>
-          <w:color w:val="00B050"/>
-        </w:rPr>
-        <w:t>lineArray</w:t>
-      </w:r>
-      <w:proofErr w:type="spellEnd"/>
-      <w:r>
-        <w:rPr>
-          <w:rFonts w:cs="Calibri"/>
-          <w:color w:val="00B050"/>
-        </w:rPr>
-        <w:t>){</w:t>
+        <w:t>lineArray){</w:t>
       </w:r>
       <w:proofErr w:type="gramEnd"/>
     </w:p>
@@ -3114,14 +3078,18 @@
           <w:b/>
           <w:bCs/>
           <w:color w:val="00B050"/>
-        </w:rPr>
-      </w:pPr>
-      <w:r>
-        <w:rPr>
-          <w:rFonts w:ascii="Consolas" w:hAnsi="Consolas" w:cs="Calibri"/>
-          <w:b/>
-          <w:bCs/>
-          <w:color w:val="00B050"/>
+          <w:sz w:val="28"/>
+          <w:szCs w:val="28"/>
+        </w:rPr>
+      </w:pPr>
+      <w:r>
+        <w:rPr>
+          <w:rFonts w:ascii="Consolas" w:hAnsi="Consolas" w:cs="Calibri"/>
+          <w:b/>
+          <w:bCs/>
+          <w:color w:val="00B050"/>
+          <w:sz w:val="28"/>
+          <w:szCs w:val="28"/>
         </w:rPr>
         <w:t xml:space="preserve">public Line </w:t>
       </w:r>
@@ -3133,6 +3101,8 @@
           <w:b/>
           <w:bCs/>
           <w:color w:val="00B050"/>
+          <w:sz w:val="28"/>
+          <w:szCs w:val="28"/>
         </w:rPr>
         <w:t>longestLine</w:t>
       </w:r>
@@ -3143,6 +3113,8 @@
           <w:b/>
           <w:bCs/>
           <w:color w:val="00B050"/>
+          <w:sz w:val="28"/>
+          <w:szCs w:val="28"/>
         </w:rPr>
         <w:t>(</w:t>
       </w:r>
@@ -3154,6 +3126,8 @@
           <w:b/>
           <w:bCs/>
           <w:color w:val="00B050"/>
+          <w:sz w:val="28"/>
+          <w:szCs w:val="28"/>
         </w:rPr>
         <w:t>ArrayList</w:t>
       </w:r>
@@ -3164,6 +3138,8 @@
           <w:b/>
           <w:bCs/>
           <w:color w:val="00B050"/>
+          <w:sz w:val="28"/>
+          <w:szCs w:val="28"/>
         </w:rPr>
         <w:t xml:space="preserve">&lt;Line&gt; </w:t>
       </w:r>
@@ -3174,6 +3150,8 @@
           <w:b/>
           <w:bCs/>
           <w:color w:val="00B050"/>
+          <w:sz w:val="28"/>
+          <w:szCs w:val="28"/>
         </w:rPr>
         <w:t>lineList</w:t>
       </w:r>
@@ -3184,6 +3162,8 @@
           <w:b/>
           <w:bCs/>
           <w:color w:val="00B050"/>
+          <w:sz w:val="28"/>
+          <w:szCs w:val="28"/>
         </w:rPr>
         <w:t>) {</w:t>
       </w:r>
@@ -3195,14 +3175,18 @@
           <w:b/>
           <w:bCs/>
           <w:color w:val="00B050"/>
-        </w:rPr>
-      </w:pPr>
-      <w:r>
-        <w:rPr>
-          <w:rFonts w:ascii="Consolas" w:hAnsi="Consolas" w:cs="Calibri"/>
-          <w:b/>
-          <w:bCs/>
-          <w:color w:val="00B050"/>
+          <w:sz w:val="28"/>
+          <w:szCs w:val="28"/>
+        </w:rPr>
+      </w:pPr>
+      <w:r>
+        <w:rPr>
+          <w:rFonts w:ascii="Consolas" w:hAnsi="Consolas" w:cs="Calibri"/>
+          <w:b/>
+          <w:bCs/>
+          <w:color w:val="00B050"/>
+          <w:sz w:val="28"/>
+          <w:szCs w:val="28"/>
         </w:rPr>
         <w:t>             // Sort the list based on the length of the lines</w:t>
       </w:r>
@@ -3214,14 +3198,18 @@
           <w:b/>
           <w:bCs/>
           <w:color w:val="00B050"/>
-        </w:rPr>
-      </w:pPr>
-      <w:r>
-        <w:rPr>
-          <w:rFonts w:ascii="Consolas" w:hAnsi="Consolas" w:cs="Calibri"/>
-          <w:b/>
-          <w:bCs/>
-          <w:color w:val="00B050"/>
+          <w:sz w:val="28"/>
+          <w:szCs w:val="28"/>
+        </w:rPr>
+      </w:pPr>
+      <w:r>
+        <w:rPr>
+          <w:rFonts w:ascii="Consolas" w:hAnsi="Consolas" w:cs="Calibri"/>
+          <w:b/>
+          <w:bCs/>
+          <w:color w:val="00B050"/>
+          <w:sz w:val="28"/>
+          <w:szCs w:val="28"/>
         </w:rPr>
         <w:t xml:space="preserve">            </w:t>
       </w:r>
@@ -3232,6 +3220,8 @@
           <w:b/>
           <w:bCs/>
           <w:color w:val="00B050"/>
+          <w:sz w:val="28"/>
+          <w:szCs w:val="28"/>
         </w:rPr>
         <w:t>Collections.sort</w:t>
       </w:r>
@@ -3242,6 +3232,8 @@
           <w:b/>
           <w:bCs/>
           <w:color w:val="00B050"/>
+          <w:sz w:val="28"/>
+          <w:szCs w:val="28"/>
         </w:rPr>
         <w:t>(</w:t>
       </w:r>
@@ -3252,6 +3244,8 @@
           <w:b/>
           <w:bCs/>
           <w:color w:val="00B050"/>
+          <w:sz w:val="28"/>
+          <w:szCs w:val="28"/>
         </w:rPr>
         <w:t>lineList</w:t>
       </w:r>
@@ -3263,6 +3257,8 @@
           <w:b/>
           <w:bCs/>
           <w:color w:val="00B050"/>
+          <w:sz w:val="28"/>
+          <w:szCs w:val="28"/>
         </w:rPr>
         <w:t>);</w:t>
       </w:r>
@@ -3275,24 +3271,30 @@
           <w:b/>
           <w:bCs/>
           <w:color w:val="00B050"/>
-        </w:rPr>
-      </w:pPr>
-    </w:p>
-    <w:p>
-      <w:pPr>
-        <w:rPr>
-          <w:rFonts w:ascii="Consolas" w:hAnsi="Consolas" w:cs="Calibri"/>
-          <w:b/>
-          <w:bCs/>
-          <w:color w:val="00B050"/>
-        </w:rPr>
-      </w:pPr>
-      <w:r>
-        <w:rPr>
-          <w:rFonts w:ascii="Consolas" w:hAnsi="Consolas" w:cs="Calibri"/>
-          <w:b/>
-          <w:bCs/>
-          <w:color w:val="00B050"/>
+          <w:sz w:val="28"/>
+          <w:szCs w:val="28"/>
+        </w:rPr>
+      </w:pPr>
+    </w:p>
+    <w:p>
+      <w:pPr>
+        <w:rPr>
+          <w:rFonts w:ascii="Consolas" w:hAnsi="Consolas" w:cs="Calibri"/>
+          <w:b/>
+          <w:bCs/>
+          <w:color w:val="00B050"/>
+          <w:sz w:val="28"/>
+          <w:szCs w:val="28"/>
+        </w:rPr>
+      </w:pPr>
+      <w:r>
+        <w:rPr>
+          <w:rFonts w:ascii="Consolas" w:hAnsi="Consolas" w:cs="Calibri"/>
+          <w:b/>
+          <w:bCs/>
+          <w:color w:val="00B050"/>
+          <w:sz w:val="28"/>
+          <w:szCs w:val="28"/>
         </w:rPr>
         <w:t>             // Return the last element, which is the longest line</w:t>
       </w:r>
@@ -3304,14 +3306,18 @@
           <w:b/>
           <w:bCs/>
           <w:color w:val="00B050"/>
-        </w:rPr>
-      </w:pPr>
-      <w:r>
-        <w:rPr>
-          <w:rFonts w:ascii="Consolas" w:hAnsi="Consolas" w:cs="Calibri"/>
-          <w:b/>
-          <w:bCs/>
-          <w:color w:val="00B050"/>
+          <w:sz w:val="28"/>
+          <w:szCs w:val="28"/>
+        </w:rPr>
+      </w:pPr>
+      <w:r>
+        <w:rPr>
+          <w:rFonts w:ascii="Consolas" w:hAnsi="Consolas" w:cs="Calibri"/>
+          <w:b/>
+          <w:bCs/>
+          <w:color w:val="00B050"/>
+          <w:sz w:val="28"/>
+          <w:szCs w:val="28"/>
         </w:rPr>
         <w:t xml:space="preserve">            return </w:t>
       </w:r>
@@ -3323,6 +3329,8 @@
           <w:b/>
           <w:bCs/>
           <w:color w:val="00B050"/>
+          <w:sz w:val="28"/>
+          <w:szCs w:val="28"/>
         </w:rPr>
         <w:t>lineList.get</w:t>
       </w:r>
@@ -3333,6 +3341,8 @@
           <w:b/>
           <w:bCs/>
           <w:color w:val="00B050"/>
+          <w:sz w:val="28"/>
+          <w:szCs w:val="28"/>
         </w:rPr>
         <w:t>(</w:t>
       </w:r>
@@ -3344,6 +3354,8 @@
           <w:b/>
           <w:bCs/>
           <w:color w:val="00B050"/>
+          <w:sz w:val="28"/>
+          <w:szCs w:val="28"/>
         </w:rPr>
         <w:t>lineList.size</w:t>
       </w:r>
@@ -3354,6 +3366,8 @@
           <w:b/>
           <w:bCs/>
           <w:color w:val="00B050"/>
+          <w:sz w:val="28"/>
+          <w:szCs w:val="28"/>
         </w:rPr>
         <w:t>() - 1);</w:t>
       </w:r>
@@ -3365,14 +3379,18 @@
           <w:b/>
           <w:bCs/>
           <w:color w:val="00B050"/>
-        </w:rPr>
-      </w:pPr>
-      <w:r>
-        <w:rPr>
-          <w:rFonts w:ascii="Consolas" w:hAnsi="Consolas" w:cs="Calibri"/>
-          <w:b/>
-          <w:bCs/>
-          <w:color w:val="00B050"/>
+          <w:sz w:val="28"/>
+          <w:szCs w:val="28"/>
+        </w:rPr>
+      </w:pPr>
+      <w:r>
+        <w:rPr>
+          <w:rFonts w:ascii="Consolas" w:hAnsi="Consolas" w:cs="Calibri"/>
+          <w:b/>
+          <w:bCs/>
+          <w:color w:val="00B050"/>
+          <w:sz w:val="28"/>
+          <w:szCs w:val="28"/>
         </w:rPr>
         <w:t>        }</w:t>
       </w:r>
@@ -3418,25 +3436,7 @@
           <w:b/>
           <w:bCs/>
         </w:rPr>
-        <w:t xml:space="preserve"> and there </w:t>
-      </w:r>
-      <w:proofErr w:type="gramStart"/>
-      <w:r>
-        <w:rPr>
-          <w:rFonts w:ascii="Consolas" w:hAnsi="Consolas" w:cs="Calibri"/>
-          <w:b/>
-          <w:bCs/>
-        </w:rPr>
-        <w:t>was</w:t>
-      </w:r>
-      <w:proofErr w:type="gramEnd"/>
-      <w:r>
-        <w:rPr>
-          <w:rFonts w:ascii="Consolas" w:hAnsi="Consolas" w:cs="Calibri"/>
-          <w:b/>
-          <w:bCs/>
-        </w:rPr>
-        <w:t xml:space="preserve"> a lot of methods that need to go together to work like this Collections for objects, needed for this method </w:t>
+        <w:t xml:space="preserve"> and there was a lot of methods that need to go together to work like this Collections for objects, needed for this method </w:t>
       </w:r>
     </w:p>
     <w:p>
@@ -3596,14 +3596,27 @@
     <w:p>
       <w:pPr>
         <w:rPr>
+          <w:rFonts w:ascii="Consolas" w:hAnsi="Consolas" w:cs="Consolas"/>
+          <w:color w:val="00B050"/>
+          <w:sz w:val="28"/>
+          <w:szCs w:val="28"/>
+        </w:rPr>
+      </w:pPr>
+      <w:r>
+        <w:rPr>
           <w:rFonts w:asciiTheme="minorHAnsi" w:hAnsiTheme="minorHAnsi" w:cstheme="minorHAnsi"/>
           <w:color w:val="00B050"/>
-        </w:rPr>
-      </w:pPr>
-      <w:r>
-        <w:rPr>
-          <w:rFonts w:asciiTheme="minorHAnsi" w:hAnsiTheme="minorHAnsi" w:cstheme="minorHAnsi"/>
-          <w:color w:val="00B050"/>
+          <w:sz w:val="28"/>
+          <w:szCs w:val="28"/>
+        </w:rPr>
+        <w:t xml:space="preserve">        </w:t>
+      </w:r>
+      <w:r>
+        <w:rPr>
+          <w:rFonts w:ascii="Consolas" w:hAnsi="Consolas" w:cs="Consolas"/>
+          <w:color w:val="00B050"/>
+          <w:sz w:val="28"/>
+          <w:szCs w:val="28"/>
         </w:rPr>
         <w:t xml:space="preserve">public void </w:t>
       </w:r>
@@ -3611,16 +3624,20 @@
       <w:proofErr w:type="gramStart"/>
       <w:r>
         <w:rPr>
-          <w:rFonts w:asciiTheme="minorHAnsi" w:hAnsiTheme="minorHAnsi" w:cstheme="minorHAnsi"/>
-          <w:color w:val="00B050"/>
+          <w:rFonts w:ascii="Consolas" w:hAnsi="Consolas" w:cs="Consolas"/>
+          <w:color w:val="00B050"/>
+          <w:sz w:val="28"/>
+          <w:szCs w:val="28"/>
         </w:rPr>
         <w:t>deleteOriginLines</w:t>
       </w:r>
       <w:proofErr w:type="spellEnd"/>
       <w:r>
         <w:rPr>
-          <w:rFonts w:asciiTheme="minorHAnsi" w:hAnsiTheme="minorHAnsi" w:cstheme="minorHAnsi"/>
-          <w:color w:val="00B050"/>
+          <w:rFonts w:ascii="Consolas" w:hAnsi="Consolas" w:cs="Consolas"/>
+          <w:color w:val="00B050"/>
+          <w:sz w:val="28"/>
+          <w:szCs w:val="28"/>
         </w:rPr>
         <w:t>(</w:t>
       </w:r>
@@ -3628,151 +3645,219 @@
       <w:proofErr w:type="gramEnd"/>
       <w:r>
         <w:rPr>
-          <w:rFonts w:asciiTheme="minorHAnsi" w:hAnsiTheme="minorHAnsi" w:cstheme="minorHAnsi"/>
-          <w:color w:val="00B050"/>
+          <w:rFonts w:ascii="Consolas" w:hAnsi="Consolas" w:cs="Consolas"/>
+          <w:color w:val="00B050"/>
+          <w:sz w:val="28"/>
+          <w:szCs w:val="28"/>
         </w:rPr>
         <w:t>ArrayList</w:t>
       </w:r>
       <w:proofErr w:type="spellEnd"/>
       <w:r>
         <w:rPr>
-          <w:rFonts w:asciiTheme="minorHAnsi" w:hAnsiTheme="minorHAnsi" w:cstheme="minorHAnsi"/>
-          <w:color w:val="00B050"/>
+          <w:rFonts w:ascii="Consolas" w:hAnsi="Consolas" w:cs="Consolas"/>
+          <w:color w:val="00B050"/>
+          <w:sz w:val="28"/>
+          <w:szCs w:val="28"/>
         </w:rPr>
         <w:t xml:space="preserve">&lt;Line&gt; </w:t>
+      </w:r>
+      <w:proofErr w:type="spellStart"/>
+      <w:r>
+        <w:rPr>
+          <w:rFonts w:ascii="Consolas" w:hAnsi="Consolas" w:cs="Consolas"/>
+          <w:color w:val="00B050"/>
+          <w:sz w:val="28"/>
+          <w:szCs w:val="28"/>
+        </w:rPr>
+        <w:t>lineList</w:t>
+      </w:r>
+      <w:proofErr w:type="spellEnd"/>
+      <w:r>
+        <w:rPr>
+          <w:rFonts w:ascii="Consolas" w:hAnsi="Consolas" w:cs="Consolas"/>
+          <w:color w:val="00B050"/>
+          <w:sz w:val="28"/>
+          <w:szCs w:val="28"/>
+        </w:rPr>
+        <w:t>) {</w:t>
+      </w:r>
+    </w:p>
+    <w:p>
+      <w:pPr>
+        <w:rPr>
+          <w:rFonts w:ascii="Consolas" w:hAnsi="Consolas" w:cs="Consolas"/>
+          <w:color w:val="00B050"/>
+          <w:sz w:val="28"/>
+          <w:szCs w:val="28"/>
+        </w:rPr>
+      </w:pPr>
+      <w:r>
+        <w:rPr>
+          <w:rFonts w:ascii="Consolas" w:hAnsi="Consolas" w:cs="Consolas"/>
+          <w:color w:val="00B050"/>
+          <w:sz w:val="28"/>
+          <w:szCs w:val="28"/>
+        </w:rPr>
+        <w:t xml:space="preserve">            start = new </w:t>
+      </w:r>
+      <w:proofErr w:type="gramStart"/>
+      <w:r>
+        <w:rPr>
+          <w:rFonts w:ascii="Consolas" w:hAnsi="Consolas" w:cs="Consolas"/>
+          <w:color w:val="00B050"/>
+          <w:sz w:val="28"/>
+          <w:szCs w:val="28"/>
+        </w:rPr>
+        <w:t>Point(</w:t>
+      </w:r>
+      <w:proofErr w:type="gramEnd"/>
+      <w:r>
+        <w:rPr>
+          <w:rFonts w:ascii="Consolas" w:hAnsi="Consolas" w:cs="Consolas"/>
+          <w:color w:val="00B050"/>
+          <w:sz w:val="28"/>
+          <w:szCs w:val="28"/>
+        </w:rPr>
+        <w:t>0.0, 0.0);</w:t>
+      </w:r>
+    </w:p>
+    <w:p>
+      <w:pPr>
+        <w:rPr>
+          <w:rFonts w:ascii="Consolas" w:hAnsi="Consolas" w:cs="Consolas"/>
+          <w:color w:val="00B050"/>
+          <w:sz w:val="28"/>
+          <w:szCs w:val="28"/>
+        </w:rPr>
+      </w:pPr>
+      <w:r>
+        <w:rPr>
+          <w:rFonts w:ascii="Consolas" w:hAnsi="Consolas" w:cs="Consolas"/>
+          <w:color w:val="00B050"/>
+          <w:sz w:val="28"/>
+          <w:szCs w:val="28"/>
+        </w:rPr>
+        <w:t xml:space="preserve">            end = new </w:t>
+      </w:r>
+      <w:proofErr w:type="gramStart"/>
+      <w:r>
+        <w:rPr>
+          <w:rFonts w:ascii="Consolas" w:hAnsi="Consolas" w:cs="Consolas"/>
+          <w:color w:val="00B050"/>
+          <w:sz w:val="28"/>
+          <w:szCs w:val="28"/>
+        </w:rPr>
+        <w:t>Point(</w:t>
+      </w:r>
+      <w:proofErr w:type="gramEnd"/>
+      <w:r>
+        <w:rPr>
+          <w:rFonts w:ascii="Consolas" w:hAnsi="Consolas" w:cs="Consolas"/>
+          <w:color w:val="00B050"/>
+          <w:sz w:val="28"/>
+          <w:szCs w:val="28"/>
+        </w:rPr>
+        <w:t>0.0, 0.0);</w:t>
+      </w:r>
+    </w:p>
+    <w:p>
+      <w:pPr>
+        <w:rPr>
+          <w:rFonts w:ascii="Consolas" w:hAnsi="Consolas" w:cs="Consolas"/>
+          <w:color w:val="00B050"/>
+          <w:sz w:val="28"/>
+          <w:szCs w:val="28"/>
+        </w:rPr>
+      </w:pPr>
+    </w:p>
+    <w:p>
+      <w:pPr>
+        <w:rPr>
+          <w:rFonts w:ascii="Consolas" w:hAnsi="Consolas" w:cs="Consolas"/>
+          <w:color w:val="00B050"/>
+          <w:sz w:val="28"/>
+          <w:szCs w:val="28"/>
+        </w:rPr>
+      </w:pPr>
+      <w:r>
+        <w:rPr>
+          <w:rFonts w:ascii="Consolas" w:hAnsi="Consolas" w:cs="Consolas"/>
+          <w:color w:val="00B050"/>
+          <w:sz w:val="28"/>
+          <w:szCs w:val="28"/>
+        </w:rPr>
+        <w:t xml:space="preserve">            for (Line </w:t>
+      </w:r>
+      <w:proofErr w:type="spellStart"/>
+      <w:r>
+        <w:rPr>
+          <w:rFonts w:ascii="Consolas" w:hAnsi="Consolas" w:cs="Consolas"/>
+          <w:color w:val="00B050"/>
+          <w:sz w:val="28"/>
+          <w:szCs w:val="28"/>
+        </w:rPr>
+        <w:t>line</w:t>
+      </w:r>
+      <w:proofErr w:type="spellEnd"/>
+      <w:r>
+        <w:rPr>
+          <w:rFonts w:ascii="Consolas" w:hAnsi="Consolas" w:cs="Consolas"/>
+          <w:color w:val="00B050"/>
+          <w:sz w:val="28"/>
+          <w:szCs w:val="28"/>
+        </w:rPr>
+        <w:t xml:space="preserve">: </w:t>
       </w:r>
       <w:proofErr w:type="spellStart"/>
       <w:proofErr w:type="gramStart"/>
       <w:r>
         <w:rPr>
-          <w:rFonts w:asciiTheme="minorHAnsi" w:hAnsiTheme="minorHAnsi" w:cstheme="minorHAnsi"/>
-          <w:color w:val="00B050"/>
+          <w:rFonts w:ascii="Consolas" w:hAnsi="Consolas" w:cs="Consolas"/>
+          <w:color w:val="00B050"/>
+          <w:sz w:val="28"/>
+          <w:szCs w:val="28"/>
         </w:rPr>
         <w:t>lineList</w:t>
       </w:r>
       <w:proofErr w:type="spellEnd"/>
       <w:r>
         <w:rPr>
-          <w:rFonts w:asciiTheme="minorHAnsi" w:hAnsiTheme="minorHAnsi" w:cstheme="minorHAnsi"/>
-          <w:color w:val="00B050"/>
-        </w:rPr>
-        <w:t>) {</w:t>
+          <w:rFonts w:ascii="Consolas" w:hAnsi="Consolas" w:cs="Consolas"/>
+          <w:color w:val="00B050"/>
+          <w:sz w:val="28"/>
+          <w:szCs w:val="28"/>
+        </w:rPr>
+        <w:t>){</w:t>
       </w:r>
       <w:proofErr w:type="gramEnd"/>
     </w:p>
     <w:p>
       <w:pPr>
         <w:rPr>
-          <w:rFonts w:asciiTheme="minorHAnsi" w:hAnsiTheme="minorHAnsi" w:cstheme="minorHAnsi"/>
-          <w:color w:val="00B050"/>
-        </w:rPr>
-      </w:pPr>
-      <w:r>
-        <w:rPr>
-          <w:rFonts w:asciiTheme="minorHAnsi" w:hAnsiTheme="minorHAnsi" w:cstheme="minorHAnsi"/>
-          <w:color w:val="00B050"/>
-        </w:rPr>
-        <w:t xml:space="preserve">            Point start = new </w:t>
-      </w:r>
-      <w:proofErr w:type="gramStart"/>
-      <w:r>
-        <w:rPr>
-          <w:rFonts w:asciiTheme="minorHAnsi" w:hAnsiTheme="minorHAnsi" w:cstheme="minorHAnsi"/>
-          <w:color w:val="00B050"/>
-        </w:rPr>
-        <w:t>Point(</w:t>
-      </w:r>
-      <w:proofErr w:type="gramEnd"/>
-      <w:r>
-        <w:rPr>
-          <w:rFonts w:asciiTheme="minorHAnsi" w:hAnsiTheme="minorHAnsi" w:cstheme="minorHAnsi"/>
-          <w:color w:val="00B050"/>
-        </w:rPr>
-        <w:t>0.0, 0.0);</w:t>
-      </w:r>
-    </w:p>
-    <w:p>
-      <w:pPr>
-        <w:rPr>
-          <w:rFonts w:asciiTheme="minorHAnsi" w:hAnsiTheme="minorHAnsi" w:cstheme="minorHAnsi"/>
-          <w:color w:val="00B050"/>
-        </w:rPr>
-      </w:pPr>
-      <w:r>
-        <w:rPr>
-          <w:rFonts w:asciiTheme="minorHAnsi" w:hAnsiTheme="minorHAnsi" w:cstheme="minorHAnsi"/>
-          <w:color w:val="00B050"/>
-        </w:rPr>
-        <w:t xml:space="preserve">            Point end = new </w:t>
-      </w:r>
-      <w:proofErr w:type="gramStart"/>
-      <w:r>
-        <w:rPr>
-          <w:rFonts w:asciiTheme="minorHAnsi" w:hAnsiTheme="minorHAnsi" w:cstheme="minorHAnsi"/>
-          <w:color w:val="00B050"/>
-        </w:rPr>
-        <w:t>Point(</w:t>
-      </w:r>
-      <w:proofErr w:type="gramEnd"/>
-      <w:r>
-        <w:rPr>
-          <w:rFonts w:asciiTheme="minorHAnsi" w:hAnsiTheme="minorHAnsi" w:cstheme="minorHAnsi"/>
-          <w:color w:val="00B050"/>
-        </w:rPr>
-        <w:t>0.0, 0.0);</w:t>
-      </w:r>
-    </w:p>
-    <w:p>
-      <w:pPr>
-        <w:rPr>
-          <w:rFonts w:asciiTheme="minorHAnsi" w:hAnsiTheme="minorHAnsi" w:cstheme="minorHAnsi"/>
-          <w:color w:val="00B050"/>
-        </w:rPr>
-      </w:pPr>
-      <w:r>
-        <w:rPr>
-          <w:rFonts w:asciiTheme="minorHAnsi" w:hAnsiTheme="minorHAnsi" w:cstheme="minorHAnsi"/>
-          <w:color w:val="00B050"/>
-        </w:rPr>
-        <w:t xml:space="preserve">        </w:t>
-      </w:r>
-    </w:p>
-    <w:p>
-      <w:pPr>
-        <w:rPr>
-          <w:rFonts w:asciiTheme="minorHAnsi" w:hAnsiTheme="minorHAnsi" w:cstheme="minorHAnsi"/>
-          <w:color w:val="00B050"/>
-        </w:rPr>
-      </w:pPr>
-      <w:r>
-        <w:rPr>
-          <w:rFonts w:asciiTheme="minorHAnsi" w:hAnsiTheme="minorHAnsi" w:cstheme="minorHAnsi"/>
-          <w:color w:val="00B050"/>
-        </w:rPr>
-        <w:t xml:space="preserve">            </w:t>
-      </w:r>
-      <w:proofErr w:type="spellStart"/>
-      <w:r>
-        <w:rPr>
-          <w:rFonts w:asciiTheme="minorHAnsi" w:hAnsiTheme="minorHAnsi" w:cstheme="minorHAnsi"/>
-          <w:color w:val="00B050"/>
-        </w:rPr>
-        <w:t>lineList.removeIf</w:t>
-      </w:r>
-      <w:proofErr w:type="spellEnd"/>
-      <w:r>
-        <w:rPr>
-          <w:rFonts w:asciiTheme="minorHAnsi" w:hAnsiTheme="minorHAnsi" w:cstheme="minorHAnsi"/>
-          <w:color w:val="00B050"/>
-        </w:rPr>
-        <w:t xml:space="preserve">(line -&gt; </w:t>
+          <w:rFonts w:ascii="Consolas" w:hAnsi="Consolas" w:cs="Consolas"/>
+          <w:color w:val="00B050"/>
+          <w:sz w:val="28"/>
+          <w:szCs w:val="28"/>
+        </w:rPr>
+      </w:pPr>
+      <w:r>
+        <w:rPr>
+          <w:rFonts w:ascii="Consolas" w:hAnsi="Consolas" w:cs="Consolas"/>
+          <w:color w:val="00B050"/>
+          <w:sz w:val="28"/>
+          <w:szCs w:val="28"/>
+        </w:rPr>
+        <w:t xml:space="preserve">                if (</w:t>
       </w:r>
       <w:proofErr w:type="spellStart"/>
       <w:proofErr w:type="gramStart"/>
       <w:r>
         <w:rPr>
-          <w:rFonts w:asciiTheme="minorHAnsi" w:hAnsiTheme="minorHAnsi" w:cstheme="minorHAnsi"/>
-          <w:color w:val="00B050"/>
+          <w:rFonts w:ascii="Consolas" w:hAnsi="Consolas" w:cs="Consolas"/>
+          <w:color w:val="00B050"/>
+          <w:sz w:val="28"/>
+          <w:szCs w:val="28"/>
         </w:rPr>
         <w:t>line.getStart</w:t>
       </w:r>
@@ -3780,94 +3865,139 @@
       <w:proofErr w:type="gramEnd"/>
       <w:r>
         <w:rPr>
-          <w:rFonts w:asciiTheme="minorHAnsi" w:hAnsiTheme="minorHAnsi" w:cstheme="minorHAnsi"/>
-          <w:color w:val="00B050"/>
+          <w:rFonts w:ascii="Consolas" w:hAnsi="Consolas" w:cs="Consolas"/>
+          <w:color w:val="00B050"/>
+          <w:sz w:val="28"/>
+          <w:szCs w:val="28"/>
         </w:rPr>
         <w:t xml:space="preserve">().equals(start) || </w:t>
       </w:r>
       <w:proofErr w:type="spellStart"/>
       <w:r>
         <w:rPr>
-          <w:rFonts w:asciiTheme="minorHAnsi" w:hAnsiTheme="minorHAnsi" w:cstheme="minorHAnsi"/>
-          <w:color w:val="00B050"/>
+          <w:rFonts w:ascii="Consolas" w:hAnsi="Consolas" w:cs="Consolas"/>
+          <w:color w:val="00B050"/>
+          <w:sz w:val="28"/>
+          <w:szCs w:val="28"/>
         </w:rPr>
         <w:t>line.getEnd</w:t>
       </w:r>
       <w:proofErr w:type="spellEnd"/>
       <w:r>
         <w:rPr>
-          <w:rFonts w:asciiTheme="minorHAnsi" w:hAnsiTheme="minorHAnsi" w:cstheme="minorHAnsi"/>
-          <w:color w:val="00B050"/>
-        </w:rPr>
-        <w:t>().equals(end));</w:t>
-      </w:r>
-    </w:p>
-    <w:p>
-      <w:pPr>
-        <w:rPr>
-          <w:rFonts w:asciiTheme="minorHAnsi" w:hAnsiTheme="minorHAnsi" w:cstheme="minorHAnsi"/>
-          <w:color w:val="00B050"/>
-        </w:rPr>
-      </w:pPr>
-      <w:r>
-        <w:rPr>
-          <w:rFonts w:asciiTheme="minorHAnsi" w:hAnsiTheme="minorHAnsi" w:cstheme="minorHAnsi"/>
-          <w:color w:val="00B050"/>
-        </w:rPr>
-        <w:t>        }</w:t>
-      </w:r>
-    </w:p>
-    <w:p>
-      <w:pPr>
-        <w:rPr>
-          <w:rFonts w:asciiTheme="minorHAnsi" w:hAnsiTheme="minorHAnsi" w:cstheme="minorHAnsi"/>
-          <w:color w:val="000000"/>
-        </w:rPr>
-      </w:pPr>
-    </w:p>
-    <w:p>
-      <w:pPr>
-        <w:rPr>
-          <w:rFonts w:asciiTheme="minorHAnsi" w:hAnsiTheme="minorHAnsi" w:cstheme="minorHAnsi"/>
-          <w:color w:val="000000"/>
-        </w:rPr>
-      </w:pPr>
-      <w:r>
-        <w:rPr>
-          <w:rFonts w:asciiTheme="minorHAnsi" w:hAnsiTheme="minorHAnsi" w:cstheme="minorHAnsi"/>
-          <w:color w:val="000000"/>
-        </w:rPr>
-        <w:t xml:space="preserve">I used AI on this one too. The line -&gt; line I dint see this on oracle or </w:t>
+          <w:rFonts w:ascii="Consolas" w:hAnsi="Consolas" w:cs="Consolas"/>
+          <w:color w:val="00B050"/>
+          <w:sz w:val="28"/>
+          <w:szCs w:val="28"/>
+        </w:rPr>
+        <w:t>().equals(end)){</w:t>
+      </w:r>
+    </w:p>
+    <w:p>
+      <w:pPr>
+        <w:rPr>
+          <w:rFonts w:ascii="Consolas" w:hAnsi="Consolas" w:cs="Consolas"/>
+          <w:color w:val="00B050"/>
+          <w:sz w:val="28"/>
+          <w:szCs w:val="28"/>
+        </w:rPr>
+      </w:pPr>
+      <w:r>
+        <w:rPr>
+          <w:rFonts w:ascii="Consolas" w:hAnsi="Consolas" w:cs="Consolas"/>
+          <w:color w:val="00B050"/>
+          <w:sz w:val="28"/>
+          <w:szCs w:val="28"/>
+        </w:rPr>
+        <w:t xml:space="preserve">                    </w:t>
       </w:r>
       <w:proofErr w:type="spellStart"/>
       <w:r>
         <w:rPr>
-          <w:rFonts w:asciiTheme="minorHAnsi" w:hAnsiTheme="minorHAnsi" w:cstheme="minorHAnsi"/>
-          <w:color w:val="000000"/>
-        </w:rPr>
-        <w:t>GeeksforGeeks</w:t>
+          <w:rFonts w:ascii="Consolas" w:hAnsi="Consolas" w:cs="Consolas"/>
+          <w:color w:val="00B050"/>
+          <w:sz w:val="28"/>
+          <w:szCs w:val="28"/>
+        </w:rPr>
+        <w:t>lineList.remove</w:t>
       </w:r>
       <w:proofErr w:type="spellEnd"/>
       <w:r>
         <w:rPr>
-          <w:rFonts w:asciiTheme="minorHAnsi" w:hAnsiTheme="minorHAnsi" w:cstheme="minorHAnsi"/>
-          <w:color w:val="000000"/>
-        </w:rPr>
-        <w:t xml:space="preserve">. It said it’s a </w:t>
-      </w:r>
-      <w:r>
-        <w:rPr>
-          <w:rFonts w:asciiTheme="minorHAnsi" w:hAnsiTheme="minorHAnsi" w:cstheme="minorHAnsi"/>
-          <w:color w:val="000000"/>
-        </w:rPr>
-        <w:t>Lambda Expression</w:t>
-      </w:r>
-      <w:r>
-        <w:rPr>
-          <w:rFonts w:asciiTheme="minorHAnsi" w:hAnsiTheme="minorHAnsi" w:cstheme="minorHAnsi"/>
-          <w:color w:val="000000"/>
-        </w:rPr>
-        <w:t xml:space="preserve"> to specify the condition for removal.</w:t>
+          <w:rFonts w:ascii="Consolas" w:hAnsi="Consolas" w:cs="Consolas"/>
+          <w:color w:val="00B050"/>
+          <w:sz w:val="28"/>
+          <w:szCs w:val="28"/>
+        </w:rPr>
+        <w:t>(line</w:t>
+      </w:r>
+      <w:proofErr w:type="gramStart"/>
+      <w:r>
+        <w:rPr>
+          <w:rFonts w:ascii="Consolas" w:hAnsi="Consolas" w:cs="Consolas"/>
+          <w:color w:val="00B050"/>
+          <w:sz w:val="28"/>
+          <w:szCs w:val="28"/>
+        </w:rPr>
+        <w:t>);</w:t>
+      </w:r>
+      <w:proofErr w:type="gramEnd"/>
+    </w:p>
+    <w:p>
+      <w:pPr>
+        <w:rPr>
+          <w:rFonts w:ascii="Consolas" w:hAnsi="Consolas" w:cs="Consolas"/>
+          <w:color w:val="00B050"/>
+          <w:sz w:val="28"/>
+          <w:szCs w:val="28"/>
+        </w:rPr>
+      </w:pPr>
+      <w:r>
+        <w:rPr>
+          <w:rFonts w:ascii="Consolas" w:hAnsi="Consolas" w:cs="Consolas"/>
+          <w:color w:val="00B050"/>
+          <w:sz w:val="28"/>
+          <w:szCs w:val="28"/>
+        </w:rPr>
+        <w:t xml:space="preserve">                }</w:t>
+      </w:r>
+    </w:p>
+    <w:p>
+      <w:pPr>
+        <w:rPr>
+          <w:rFonts w:ascii="Consolas" w:hAnsi="Consolas" w:cs="Consolas"/>
+          <w:color w:val="00B050"/>
+          <w:sz w:val="28"/>
+          <w:szCs w:val="28"/>
+        </w:rPr>
+      </w:pPr>
+      <w:r>
+        <w:rPr>
+          <w:rFonts w:ascii="Consolas" w:hAnsi="Consolas" w:cs="Consolas"/>
+          <w:color w:val="00B050"/>
+          <w:sz w:val="28"/>
+          <w:szCs w:val="28"/>
+        </w:rPr>
+        <w:t xml:space="preserve">            }</w:t>
+      </w:r>
+    </w:p>
+    <w:p>
+      <w:pPr>
+        <w:rPr>
+          <w:rFonts w:ascii="Consolas" w:hAnsi="Consolas" w:cs="Consolas"/>
+          <w:color w:val="00B050"/>
+          <w:sz w:val="28"/>
+          <w:szCs w:val="28"/>
+        </w:rPr>
+      </w:pPr>
+      <w:r>
+        <w:rPr>
+          <w:rFonts w:ascii="Consolas" w:hAnsi="Consolas" w:cs="Consolas"/>
+          <w:color w:val="00B050"/>
+          <w:sz w:val="28"/>
+          <w:szCs w:val="28"/>
+        </w:rPr>
+        <w:t xml:space="preserve">        }</w:t>
       </w:r>
     </w:p>
     <w:sectPr>
@@ -8522,6 +8652,7 @@
   <w:style w:type="character" w:default="1" w:styleId="DefaultParagraphFont">
     <w:name w:val="Default Paragraph Font"/>
     <w:uiPriority w:val="1"/>
+    <w:semiHidden/>
     <w:unhideWhenUsed/>
   </w:style>
   <w:style w:type="table" w:default="1" w:styleId="TableNormal">

</xml_diff>